<commit_message>
Ajustes al documentode diseño
</commit_message>
<xml_diff>
--- a/FASE_2_SPRINT_5/DISEÑO/293-OD_AI2_RQ_MANT_2016050410580724_Modificaciones_Mantenimiento_Reales_Relaciona_Operación_y_Procesos_(SIGANEM_BACKLOG_3943).docx
+++ b/FASE_2_SPRINT_5/DISEÑO/293-OD_AI2_RQ_MANT_2016050410580724_Modificaciones_Mantenimiento_Reales_Relaciona_Operación_y_Procesos_(SIGANEM_BACKLOG_3943).docx
@@ -372,13 +372,34 @@
       <w:bookmarkEnd w:id="1"/>
       <w:bookmarkEnd w:id="2"/>
       <w:r>
+        <w:t xml:space="preserve"> </w:t>
+      </w:r>
+      <w:r>
         <w:rPr>
           <w:rFonts w:ascii="Arial" w:hAnsi="Arial"/>
           <w:sz w:val="24"/>
           <w:szCs w:val="24"/>
           <w:lang w:val="es-ES"/>
         </w:rPr>
-        <w:t>Modificaciones Mantenimiento Reales Relaciona Operación y Procesos</w:t>
+        <w:t>Modificaciones Ma</w:t>
+      </w:r>
+      <w:r>
+        <w:rPr>
+          <w:rFonts w:ascii="Arial" w:hAnsi="Arial"/>
+          <w:sz w:val="24"/>
+          <w:szCs w:val="24"/>
+          <w:lang w:val="es-ES"/>
+        </w:rPr>
+        <w:t>ntenimiento Relaciona Operación</w:t>
+      </w:r>
+      <w:r>
+        <w:rPr>
+          <w:rFonts w:ascii="Arial" w:hAnsi="Arial"/>
+          <w:sz w:val="24"/>
+          <w:szCs w:val="24"/>
+          <w:lang w:val="es-ES"/>
+        </w:rPr>
+        <w:t>, Procesos y Mantenimiento de fideicomisos</w:t>
       </w:r>
     </w:p>
     <w:p>
@@ -424,6 +445,8 @@
           <w:b/>
         </w:rPr>
       </w:pPr>
+      <w:bookmarkStart w:id="3" w:name="_GoBack"/>
+      <w:bookmarkEnd w:id="3"/>
     </w:p>
     <w:p>
       <w:pPr>
@@ -1177,7 +1200,7 @@
             </w:rPr>
             <w:fldChar w:fldCharType="separate"/>
           </w:r>
-          <w:hyperlink w:anchor="_Toc447203683" w:history="1">
+          <w:hyperlink w:anchor="_Toc459632505" w:history="1">
             <w:r>
               <w:rPr>
                 <w:rStyle w:val="Hyperlink"/>
@@ -1225,7 +1248,7 @@
                 <w:noProof/>
                 <w:webHidden/>
               </w:rPr>
-              <w:instrText xml:space="preserve"> PAGEREF _Toc447203683 \h </w:instrText>
+              <w:instrText xml:space="preserve"> PAGEREF _Toc459632505 \h </w:instrText>
             </w:r>
             <w:r>
               <w:rPr>
@@ -1271,7 +1294,7 @@
               <w:lang w:val="es-CR" w:eastAsia="es-CR"/>
             </w:rPr>
           </w:pPr>
-          <w:hyperlink w:anchor="_Toc447203684" w:history="1">
+          <w:hyperlink w:anchor="_Toc459632506" w:history="1">
             <w:r>
               <w:rPr>
                 <w:rStyle w:val="Hyperlink"/>
@@ -1319,7 +1342,7 @@
                 <w:noProof/>
                 <w:webHidden/>
               </w:rPr>
-              <w:instrText xml:space="preserve"> PAGEREF _Toc447203684 \h </w:instrText>
+              <w:instrText xml:space="preserve"> PAGEREF _Toc459632506 \h </w:instrText>
             </w:r>
             <w:r>
               <w:rPr>
@@ -1365,7 +1388,7 @@
               <w:lang w:val="es-CR" w:eastAsia="es-CR"/>
             </w:rPr>
           </w:pPr>
-          <w:hyperlink w:anchor="_Toc447203685" w:history="1">
+          <w:hyperlink w:anchor="_Toc459632507" w:history="1">
             <w:r>
               <w:rPr>
                 <w:rStyle w:val="Hyperlink"/>
@@ -1413,7 +1436,7 @@
                 <w:noProof/>
                 <w:webHidden/>
               </w:rPr>
-              <w:instrText xml:space="preserve"> PAGEREF _Toc447203685 \h </w:instrText>
+              <w:instrText xml:space="preserve"> PAGEREF _Toc459632507 \h </w:instrText>
             </w:r>
             <w:r>
               <w:rPr>
@@ -1459,7 +1482,7 @@
               <w:lang w:val="es-CR" w:eastAsia="es-CR"/>
             </w:rPr>
           </w:pPr>
-          <w:hyperlink w:anchor="_Toc447203686" w:history="1">
+          <w:hyperlink w:anchor="_Toc459632508" w:history="1">
             <w:r>
               <w:rPr>
                 <w:rStyle w:val="Hyperlink"/>
@@ -1507,7 +1530,7 @@
                 <w:noProof/>
                 <w:webHidden/>
               </w:rPr>
-              <w:instrText xml:space="preserve"> PAGEREF _Toc447203686 \h </w:instrText>
+              <w:instrText xml:space="preserve"> PAGEREF _Toc459632508 \h </w:instrText>
             </w:r>
             <w:r>
               <w:rPr>
@@ -1553,7 +1576,7 @@
               <w:lang w:val="es-CR" w:eastAsia="es-CR"/>
             </w:rPr>
           </w:pPr>
-          <w:hyperlink w:anchor="_Toc447203687" w:history="1">
+          <w:hyperlink w:anchor="_Toc459632509" w:history="1">
             <w:r>
               <w:rPr>
                 <w:rStyle w:val="Hyperlink"/>
@@ -1601,7 +1624,7 @@
                 <w:noProof/>
                 <w:webHidden/>
               </w:rPr>
-              <w:instrText xml:space="preserve"> PAGEREF _Toc447203687 \h </w:instrText>
+              <w:instrText xml:space="preserve"> PAGEREF _Toc459632509 \h </w:instrText>
             </w:r>
             <w:r>
               <w:rPr>
@@ -1621,7 +1644,7 @@
                 <w:noProof/>
                 <w:webHidden/>
               </w:rPr>
-              <w:t>7</w:t>
+              <w:t>8</w:t>
             </w:r>
             <w:r>
               <w:rPr>
@@ -1647,7 +1670,7 @@
               <w:lang w:val="es-CR" w:eastAsia="es-CR"/>
             </w:rPr>
           </w:pPr>
-          <w:hyperlink w:anchor="_Toc447203688" w:history="1">
+          <w:hyperlink w:anchor="_Toc459632510" w:history="1">
             <w:r>
               <w:rPr>
                 <w:rStyle w:val="Hyperlink"/>
@@ -1695,7 +1718,7 @@
                 <w:noProof/>
                 <w:webHidden/>
               </w:rPr>
-              <w:instrText xml:space="preserve"> PAGEREF _Toc447203688 \h </w:instrText>
+              <w:instrText xml:space="preserve"> PAGEREF _Toc459632510 \h </w:instrText>
             </w:r>
             <w:r>
               <w:rPr>
@@ -1715,7 +1738,7 @@
                 <w:noProof/>
                 <w:webHidden/>
               </w:rPr>
-              <w:t>7</w:t>
+              <w:t>8</w:t>
             </w:r>
             <w:r>
               <w:rPr>
@@ -1740,7 +1763,7 @@
               <w:lang w:val="es-CR" w:eastAsia="es-CR"/>
             </w:rPr>
           </w:pPr>
-          <w:hyperlink w:anchor="_Toc447203689" w:history="1">
+          <w:hyperlink w:anchor="_Toc459632511" w:history="1">
             <w:r>
               <w:rPr>
                 <w:rStyle w:val="Hyperlink"/>
@@ -1787,7 +1810,7 @@
                 <w:noProof/>
                 <w:webHidden/>
               </w:rPr>
-              <w:instrText xml:space="preserve"> PAGEREF _Toc447203689 \h </w:instrText>
+              <w:instrText xml:space="preserve"> PAGEREF _Toc459632511 \h </w:instrText>
             </w:r>
             <w:r>
               <w:rPr>
@@ -1832,7 +1855,7 @@
               <w:lang w:val="es-CR" w:eastAsia="es-CR"/>
             </w:rPr>
           </w:pPr>
-          <w:hyperlink w:anchor="_Toc447203690" w:history="1">
+          <w:hyperlink w:anchor="_Toc459632512" w:history="1">
             <w:r>
               <w:rPr>
                 <w:rStyle w:val="Hyperlink"/>
@@ -1879,7 +1902,7 @@
                 <w:noProof/>
                 <w:webHidden/>
               </w:rPr>
-              <w:instrText xml:space="preserve"> PAGEREF _Toc447203690 \h </w:instrText>
+              <w:instrText xml:space="preserve"> PAGEREF _Toc459632512 \h </w:instrText>
             </w:r>
             <w:r>
               <w:rPr>
@@ -1924,7 +1947,7 @@
               <w:lang w:val="es-CR" w:eastAsia="es-CR"/>
             </w:rPr>
           </w:pPr>
-          <w:hyperlink w:anchor="_Toc447203691" w:history="1">
+          <w:hyperlink w:anchor="_Toc459632513" w:history="1">
             <w:r>
               <w:rPr>
                 <w:rStyle w:val="Hyperlink"/>
@@ -1971,7 +1994,7 @@
                 <w:noProof/>
                 <w:webHidden/>
               </w:rPr>
-              <w:instrText xml:space="preserve"> PAGEREF _Toc447203691 \h </w:instrText>
+              <w:instrText xml:space="preserve"> PAGEREF _Toc459632513 \h </w:instrText>
             </w:r>
             <w:r>
               <w:rPr>
@@ -2016,7 +2039,7 @@
               <w:lang w:val="es-CR" w:eastAsia="es-CR"/>
             </w:rPr>
           </w:pPr>
-          <w:hyperlink w:anchor="_Toc447203692" w:history="1">
+          <w:hyperlink w:anchor="_Toc459632514" w:history="1">
             <w:r>
               <w:rPr>
                 <w:rStyle w:val="Hyperlink"/>
@@ -2063,7 +2086,7 @@
                 <w:noProof/>
                 <w:webHidden/>
               </w:rPr>
-              <w:instrText xml:space="preserve"> PAGEREF _Toc447203692 \h </w:instrText>
+              <w:instrText xml:space="preserve"> PAGEREF _Toc459632514 \h </w:instrText>
             </w:r>
             <w:r>
               <w:rPr>
@@ -2108,7 +2131,7 @@
               <w:lang w:val="es-CR" w:eastAsia="es-CR"/>
             </w:rPr>
           </w:pPr>
-          <w:hyperlink w:anchor="_Toc447203693" w:history="1">
+          <w:hyperlink w:anchor="_Toc459632515" w:history="1">
             <w:r>
               <w:rPr>
                 <w:rStyle w:val="Hyperlink"/>
@@ -2134,7 +2157,7 @@
                 <w:noProof/>
                 <w:lang w:val="es-MX"/>
               </w:rPr>
-              <w:t>Especificación de disponibilidad, continuidad (recuperación) y desempeño</w:t>
+              <w:t>Consideraciones en objetos de base de datos</w:t>
             </w:r>
             <w:r>
               <w:rPr>
@@ -2155,7 +2178,7 @@
                 <w:noProof/>
                 <w:webHidden/>
               </w:rPr>
-              <w:instrText xml:space="preserve"> PAGEREF _Toc447203693 \h </w:instrText>
+              <w:instrText xml:space="preserve"> PAGEREF _Toc459632515 \h </w:instrText>
             </w:r>
             <w:r>
               <w:rPr>
@@ -2200,7 +2223,7 @@
               <w:lang w:val="es-CR" w:eastAsia="es-CR"/>
             </w:rPr>
           </w:pPr>
-          <w:hyperlink w:anchor="_Toc447203694" w:history="1">
+          <w:hyperlink w:anchor="_Toc459632516" w:history="1">
             <w:r>
               <w:rPr>
                 <w:rStyle w:val="Hyperlink"/>
@@ -2226,7 +2249,7 @@
                 <w:noProof/>
                 <w:lang w:val="es-MX"/>
               </w:rPr>
-              <w:t>Parámetros del sistema</w:t>
+              <w:t>Especificación de disponibilidad, continuidad (recuperación) y desempeño</w:t>
             </w:r>
             <w:r>
               <w:rPr>
@@ -2247,7 +2270,7 @@
                 <w:noProof/>
                 <w:webHidden/>
               </w:rPr>
-              <w:instrText xml:space="preserve"> PAGEREF _Toc447203694 \h </w:instrText>
+              <w:instrText xml:space="preserve"> PAGEREF _Toc459632516 \h </w:instrText>
             </w:r>
             <w:r>
               <w:rPr>
@@ -2267,7 +2290,99 @@
                 <w:noProof/>
                 <w:webHidden/>
               </w:rPr>
-              <w:t>8</w:t>
+              <w:t>9</w:t>
+            </w:r>
+            <w:r>
+              <w:rPr>
+                <w:noProof/>
+                <w:webHidden/>
+              </w:rPr>
+              <w:fldChar w:fldCharType="end"/>
+            </w:r>
+          </w:hyperlink>
+        </w:p>
+        <w:p>
+          <w:pPr>
+            <w:pStyle w:val="TOC2"/>
+            <w:tabs>
+              <w:tab w:val="left" w:pos="880"/>
+              <w:tab w:val="right" w:leader="dot" w:pos="9350"/>
+            </w:tabs>
+            <w:rPr>
+              <w:rFonts w:eastAsiaTheme="minorEastAsia" w:cstheme="minorBidi"/>
+              <w:noProof/>
+              <w:szCs w:val="22"/>
+              <w:lang w:val="es-CR" w:eastAsia="es-CR"/>
+            </w:rPr>
+          </w:pPr>
+          <w:hyperlink w:anchor="_Toc459632517" w:history="1">
+            <w:r>
+              <w:rPr>
+                <w:rStyle w:val="Hyperlink"/>
+                <w:b/>
+                <w:noProof/>
+                <w:lang w:val="es-MX"/>
+              </w:rPr>
+              <w:t>6.7</w:t>
+            </w:r>
+            <w:r>
+              <w:rPr>
+                <w:rFonts w:eastAsiaTheme="minorEastAsia" w:cstheme="minorBidi"/>
+                <w:noProof/>
+                <w:szCs w:val="22"/>
+                <w:lang w:val="es-CR" w:eastAsia="es-CR"/>
+              </w:rPr>
+              <w:tab/>
+            </w:r>
+            <w:r>
+              <w:rPr>
+                <w:rStyle w:val="Hyperlink"/>
+                <w:b/>
+                <w:noProof/>
+                <w:lang w:val="es-MX"/>
+              </w:rPr>
+              <w:t>Parámetros del sistema</w:t>
+            </w:r>
+            <w:r>
+              <w:rPr>
+                <w:noProof/>
+                <w:webHidden/>
+              </w:rPr>
+              <w:tab/>
+            </w:r>
+            <w:r>
+              <w:rPr>
+                <w:noProof/>
+                <w:webHidden/>
+              </w:rPr>
+              <w:fldChar w:fldCharType="begin"/>
+            </w:r>
+            <w:r>
+              <w:rPr>
+                <w:noProof/>
+                <w:webHidden/>
+              </w:rPr>
+              <w:instrText xml:space="preserve"> PAGEREF _Toc459632517 \h </w:instrText>
+            </w:r>
+            <w:r>
+              <w:rPr>
+                <w:noProof/>
+                <w:webHidden/>
+              </w:rPr>
+            </w:r>
+            <w:r>
+              <w:rPr>
+                <w:noProof/>
+                <w:webHidden/>
+              </w:rPr>
+              <w:fldChar w:fldCharType="separate"/>
+            </w:r>
+            <w:r>
+              <w:rPr>
+                <w:noProof/>
+                <w:webHidden/>
+              </w:rPr>
+              <w:t>9</w:t>
             </w:r>
             <w:r>
               <w:rPr>
@@ -2293,7 +2408,7 @@
               <w:lang w:val="es-CR" w:eastAsia="es-CR"/>
             </w:rPr>
           </w:pPr>
-          <w:hyperlink w:anchor="_Toc447203695" w:history="1">
+          <w:hyperlink w:anchor="_Toc459632518" w:history="1">
             <w:r>
               <w:rPr>
                 <w:rStyle w:val="Hyperlink"/>
@@ -2341,7 +2456,7 @@
                 <w:noProof/>
                 <w:webHidden/>
               </w:rPr>
-              <w:instrText xml:space="preserve"> PAGEREF _Toc447203695 \h </w:instrText>
+              <w:instrText xml:space="preserve"> PAGEREF _Toc459632518 \h </w:instrText>
             </w:r>
             <w:r>
               <w:rPr>
@@ -2361,7 +2476,7 @@
                 <w:noProof/>
                 <w:webHidden/>
               </w:rPr>
-              <w:t>9</w:t>
+              <w:t>11</w:t>
             </w:r>
             <w:r>
               <w:rPr>
@@ -2597,7 +2712,16 @@
                 <w:szCs w:val="20"/>
                 <w:lang w:val="es-CR" w:eastAsia="es-ES"/>
               </w:rPr>
-              <w:t>Evelyn Araya Marín</w:t>
+              <w:t>Arnoldo Martinelli</w:t>
+            </w:r>
+            <w:r>
+              <w:rPr>
+                <w:rFonts w:ascii="Arial" w:eastAsia="Times New Roman" w:hAnsi="Arial" w:cs="Arial"/>
+                <w:sz w:val="20"/>
+                <w:szCs w:val="20"/>
+                <w:lang w:val="es-CR" w:eastAsia="es-ES"/>
+              </w:rPr>
+              <w:t xml:space="preserve"> Marín</w:t>
             </w:r>
           </w:p>
         </w:tc>
@@ -2825,7 +2949,7 @@
           <w:lang w:val="es-MX"/>
         </w:rPr>
       </w:pPr>
-      <w:bookmarkStart w:id="3" w:name="_Toc447203683"/>
+      <w:bookmarkStart w:id="4" w:name="_Toc459632505"/>
       <w:r>
         <w:rPr>
           <w:rFonts w:asciiTheme="minorHAnsi" w:eastAsiaTheme="majorEastAsia" w:hAnsiTheme="minorHAnsi" w:cstheme="majorBidi"/>
@@ -2836,7 +2960,7 @@
         </w:rPr>
         <w:t>Definiciones</w:t>
       </w:r>
-      <w:bookmarkEnd w:id="3"/>
+      <w:bookmarkEnd w:id="4"/>
       <w:r>
         <w:rPr>
           <w:rFonts w:asciiTheme="minorHAnsi" w:eastAsiaTheme="majorEastAsia" w:hAnsiTheme="minorHAnsi" w:cstheme="majorBidi"/>
@@ -2904,7 +3028,7 @@
           <w:lang w:val="es-MX"/>
         </w:rPr>
       </w:pPr>
-      <w:bookmarkStart w:id="4" w:name="_Toc447203684"/>
+      <w:bookmarkStart w:id="5" w:name="_Toc459632506"/>
       <w:r>
         <w:rPr>
           <w:rFonts w:asciiTheme="minorHAnsi" w:eastAsiaTheme="majorEastAsia" w:hAnsiTheme="minorHAnsi" w:cstheme="majorBidi"/>
@@ -2915,7 +3039,7 @@
         </w:rPr>
         <w:t>Definición de la solución</w:t>
       </w:r>
-      <w:bookmarkEnd w:id="4"/>
+      <w:bookmarkEnd w:id="5"/>
     </w:p>
     <w:tbl>
       <w:tblPr>
@@ -3475,8 +3599,8 @@
           <w:lang w:val="es-MX"/>
         </w:rPr>
       </w:pPr>
-      <w:bookmarkStart w:id="5" w:name="_Toc309999445"/>
-      <w:bookmarkStart w:id="6" w:name="_Toc447203685"/>
+      <w:bookmarkStart w:id="6" w:name="_Toc309999445"/>
+      <w:bookmarkStart w:id="7" w:name="_Toc459632507"/>
       <w:r>
         <w:rPr>
           <w:rFonts w:asciiTheme="minorHAnsi" w:eastAsiaTheme="majorEastAsia" w:hAnsiTheme="minorHAnsi" w:cstheme="majorBidi"/>
@@ -3487,8 +3611,8 @@
         </w:rPr>
         <w:t>Consideraciones del sistema</w:t>
       </w:r>
-      <w:bookmarkEnd w:id="5"/>
       <w:bookmarkEnd w:id="6"/>
+      <w:bookmarkEnd w:id="7"/>
       <w:r>
         <w:rPr>
           <w:rFonts w:asciiTheme="minorHAnsi" w:eastAsiaTheme="majorEastAsia" w:hAnsiTheme="minorHAnsi" w:cstheme="majorBidi"/>
@@ -3544,7 +3668,7 @@
           <w:lang w:val="es-MX"/>
         </w:rPr>
       </w:pPr>
-      <w:bookmarkStart w:id="7" w:name="_Toc447203686"/>
+      <w:bookmarkStart w:id="8" w:name="_Toc459632508"/>
       <w:r>
         <w:rPr>
           <w:rFonts w:asciiTheme="minorHAnsi" w:eastAsiaTheme="majorEastAsia" w:hAnsiTheme="minorHAnsi" w:cstheme="majorBidi"/>
@@ -3555,7 +3679,7 @@
         </w:rPr>
         <w:t>Casos de uso</w:t>
       </w:r>
-      <w:bookmarkEnd w:id="7"/>
+      <w:bookmarkEnd w:id="8"/>
     </w:p>
     <w:tbl>
       <w:tblPr>
@@ -5114,7 +5238,7 @@
                 <w:szCs w:val="20"/>
                 <w:lang w:eastAsia="es-ES"/>
               </w:rPr>
-              <w:t xml:space="preserve"> Calculado” (esto sólo existe a nivel de base de datos).</w:t>
+              <w:t>” (esto sólo existe a nivel de base de datos).</w:t>
             </w:r>
           </w:p>
           <w:p>
@@ -5169,36 +5293,16 @@
                 <w:u w:val="single"/>
                 <w:lang w:eastAsia="es-ES"/>
               </w:rPr>
-              <w:t>Contrato</w:t>
-            </w:r>
-            <w:r>
-              <w:rPr>
-                <w:rFonts w:ascii="Arial" w:eastAsia="Times New Roman" w:hAnsi="Arial" w:cs="Arial"/>
-                <w:i/>
-                <w:sz w:val="20"/>
-                <w:szCs w:val="20"/>
-                <w:u w:val="single"/>
-                <w:lang w:eastAsia="es-ES"/>
-              </w:rPr>
-              <w:t xml:space="preserve"> de Crédito</w:t>
-            </w:r>
-            <w:r>
-              <w:rPr>
-                <w:rFonts w:ascii="Arial" w:eastAsia="Times New Roman" w:hAnsi="Arial" w:cs="Arial"/>
-                <w:sz w:val="20"/>
-                <w:szCs w:val="20"/>
-                <w:lang w:eastAsia="es-ES"/>
-              </w:rPr>
-              <w:t>”:</w:t>
-            </w:r>
-            <w:r>
-              <w:rPr>
-                <w:rFonts w:ascii="Arial" w:eastAsia="Times New Roman" w:hAnsi="Arial" w:cs="Arial"/>
-                <w:sz w:val="20"/>
-                <w:szCs w:val="20"/>
-                <w:lang w:eastAsia="es-ES"/>
-              </w:rPr>
-              <w:t xml:space="preserve"> </w:t>
+              <w:t>Contrato de Crédito</w:t>
+            </w:r>
+            <w:r>
+              <w:rPr>
+                <w:rFonts w:ascii="Arial" w:eastAsia="Times New Roman" w:hAnsi="Arial" w:cs="Arial"/>
+                <w:sz w:val="20"/>
+                <w:szCs w:val="20"/>
+                <w:lang w:eastAsia="es-ES"/>
+              </w:rPr>
+              <w:t xml:space="preserve">”: </w:t>
             </w:r>
           </w:p>
           <w:p>
@@ -5224,17 +5328,7 @@
                 <w:szCs w:val="20"/>
                 <w:lang w:eastAsia="es-ES"/>
               </w:rPr>
-              <w:t xml:space="preserve">El valor del campo “Monto Grado Gravamen Calculado” deberá poseer el mismo valor del campo “Monto Grado Gravamen Modificado”; en caso de que este no posea valor se deberá asignar el valor del campo “Monto Grado </w:t>
-            </w:r>
-            <w:r>
-              <w:rPr>
-                <w:rFonts w:ascii="Arial" w:eastAsia="Times New Roman" w:hAnsi="Arial" w:cs="Arial"/>
-                <w:sz w:val="20"/>
-                <w:szCs w:val="20"/>
-                <w:lang w:eastAsia="es-ES"/>
-              </w:rPr>
-              <w:lastRenderedPageBreak/>
-              <w:t>Gravamen Original”.</w:t>
+              <w:t>El valor del campo “Monto Grado Gravamen” deberá poseer el mismo valor del campo “Monto Grado Gravamen Modificado”; en caso de que este no posea valor se deberá asignar el valor del campo “Monto Grado Gravamen Original”.</w:t>
             </w:r>
           </w:p>
           <w:p>
@@ -5260,6 +5354,7 @@
                 <w:sz w:val="20"/>
                 <w:szCs w:val="20"/>
               </w:rPr>
+              <w:lastRenderedPageBreak/>
               <w:t>Coloniza Montos Prioridades de Garantías</w:t>
             </w:r>
             <w:r>
@@ -5847,7 +5942,7 @@
                 <w:color w:val="000000"/>
                 <w:sz w:val="20"/>
               </w:rPr>
-              <w:t xml:space="preserve"> Calculado” no posee valor se deberá extraer el valor del campo</w:t>
+              <w:t>” no posee valor se deberá extraer el valor del campo</w:t>
             </w:r>
             <w:r>
               <w:rPr>
@@ -5971,183 +6066,127 @@
             </w:pPr>
             <w:r>
               <w:rPr>
+                <w:rFonts w:ascii="Arial" w:eastAsia="Times New Roman" w:hAnsi="Arial" w:cs="Arial"/>
+                <w:sz w:val="20"/>
+                <w:szCs w:val="20"/>
+                <w:lang w:eastAsia="es-ES"/>
+              </w:rPr>
+              <w:t xml:space="preserve">Si, debido al no cumplimiento de las precondiciones, el cálculo no se </w:t>
+            </w:r>
+            <w:r>
+              <w:rPr>
+                <w:rFonts w:ascii="Arial" w:eastAsia="Times New Roman" w:hAnsi="Arial" w:cs="Arial"/>
+                <w:sz w:val="20"/>
+                <w:szCs w:val="20"/>
+                <w:lang w:eastAsia="es-ES"/>
+              </w:rPr>
+              <w:lastRenderedPageBreak/>
+              <w:t xml:space="preserve">puede realizar para determinada relación, se </w:t>
+            </w:r>
+            <w:r>
+              <w:rPr>
+                <w:rFonts w:ascii="Arial" w:eastAsia="Times New Roman" w:hAnsi="Arial" w:cs="Arial"/>
+                <w:sz w:val="20"/>
+                <w:szCs w:val="20"/>
+                <w:lang w:eastAsia="es-ES"/>
+              </w:rPr>
+              <w:t xml:space="preserve">asignará al </w:t>
+            </w:r>
+            <w:r>
+              <w:rPr>
+                <w:rFonts w:ascii="Arial" w:eastAsia="Times New Roman" w:hAnsi="Arial" w:cs="Arial"/>
+                <w:sz w:val="20"/>
+                <w:szCs w:val="20"/>
+                <w:lang w:eastAsia="es-ES"/>
+              </w:rPr>
+              <w:t>campo “Monto Grad</w:t>
+            </w:r>
+            <w:r>
+              <w:rPr>
+                <w:rFonts w:ascii="Arial" w:eastAsia="Times New Roman" w:hAnsi="Arial" w:cs="Arial"/>
+                <w:sz w:val="20"/>
+                <w:szCs w:val="20"/>
+                <w:lang w:eastAsia="es-ES"/>
+              </w:rPr>
+              <w:t>o Gravamen” el siguiente valor dado este orden de precedencia:</w:t>
+            </w:r>
+          </w:p>
+          <w:p>
+            <w:pPr>
+              <w:pStyle w:val="ListParagraph"/>
+              <w:numPr>
+                <w:ilvl w:val="2"/>
+                <w:numId w:val="5"/>
+              </w:numPr>
+              <w:spacing w:before="60" w:after="60" w:line="240" w:lineRule="auto"/>
+              <w:ind w:left="1734" w:hanging="284"/>
+              <w:jc w:val="both"/>
+              <w:rPr>
                 <w:rFonts w:ascii="Arial" w:hAnsi="Arial" w:cs="Arial"/>
                 <w:color w:val="000000"/>
                 <w:sz w:val="20"/>
               </w:rPr>
-              <w:lastRenderedPageBreak/>
-              <w:t>Si ninguno de los campos “</w:t>
-            </w:r>
-            <w:r>
+            </w:pPr>
+            <w:r>
+              <w:rPr>
+                <w:rFonts w:ascii="Arial" w:eastAsia="Times New Roman" w:hAnsi="Arial" w:cs="Arial"/>
+                <w:sz w:val="20"/>
+                <w:szCs w:val="20"/>
+                <w:lang w:eastAsia="es-ES"/>
+              </w:rPr>
+              <w:t>El valor “Monto Grado Gravamen Modificado”.</w:t>
+            </w:r>
+          </w:p>
+          <w:p>
+            <w:pPr>
+              <w:pStyle w:val="ListParagraph"/>
+              <w:numPr>
+                <w:ilvl w:val="2"/>
+                <w:numId w:val="5"/>
+              </w:numPr>
+              <w:spacing w:before="60" w:after="60" w:line="240" w:lineRule="auto"/>
+              <w:ind w:left="1734" w:hanging="284"/>
+              <w:jc w:val="both"/>
               <w:rPr>
                 <w:rFonts w:ascii="Arial" w:hAnsi="Arial" w:cs="Arial"/>
                 <w:color w:val="000000"/>
                 <w:sz w:val="20"/>
               </w:rPr>
-              <w:t>Monto Grado Gravamen</w:t>
-            </w:r>
-            <w:r>
+            </w:pPr>
+            <w:r>
+              <w:rPr>
+                <w:rFonts w:ascii="Arial" w:eastAsia="Times New Roman" w:hAnsi="Arial" w:cs="Arial"/>
+                <w:sz w:val="20"/>
+                <w:szCs w:val="20"/>
+                <w:lang w:eastAsia="es-ES"/>
+              </w:rPr>
+              <w:t>El valor “Monto Grado Gravamen Original”.</w:t>
+            </w:r>
+          </w:p>
+          <w:p>
+            <w:pPr>
+              <w:pStyle w:val="ListParagraph"/>
+              <w:numPr>
+                <w:ilvl w:val="2"/>
+                <w:numId w:val="5"/>
+              </w:numPr>
+              <w:spacing w:before="60" w:after="60" w:line="240" w:lineRule="auto"/>
+              <w:ind w:left="1734" w:hanging="284"/>
+              <w:jc w:val="both"/>
               <w:rPr>
                 <w:rFonts w:ascii="Arial" w:hAnsi="Arial" w:cs="Arial"/>
                 <w:color w:val="000000"/>
                 <w:sz w:val="20"/>
               </w:rPr>
-              <w:t xml:space="preserve"> Calculado”, </w:t>
-            </w:r>
-            <w:r>
-              <w:rPr>
-                <w:rFonts w:ascii="Arial" w:hAnsi="Arial" w:cs="Arial"/>
-                <w:color w:val="000000"/>
-                <w:sz w:val="20"/>
-              </w:rPr>
-              <w:t xml:space="preserve">“Monto Grado Gravamen </w:t>
-            </w:r>
-            <w:r>
-              <w:rPr>
-                <w:rFonts w:ascii="Arial" w:hAnsi="Arial" w:cs="Arial"/>
-                <w:color w:val="000000"/>
-                <w:sz w:val="20"/>
-              </w:rPr>
-              <w:t>Modificado</w:t>
-            </w:r>
-            <w:r>
-              <w:rPr>
-                <w:rFonts w:ascii="Arial" w:hAnsi="Arial" w:cs="Arial"/>
-                <w:color w:val="000000"/>
-                <w:sz w:val="20"/>
-              </w:rPr>
-              <w:t>”</w:t>
-            </w:r>
-            <w:r>
-              <w:rPr>
-                <w:rFonts w:ascii="Arial" w:hAnsi="Arial" w:cs="Arial"/>
-                <w:color w:val="000000"/>
-                <w:sz w:val="20"/>
-              </w:rPr>
-              <w:t xml:space="preserve"> o </w:t>
-            </w:r>
-            <w:r>
-              <w:rPr>
-                <w:rFonts w:ascii="Arial" w:hAnsi="Arial" w:cs="Arial"/>
-                <w:color w:val="000000"/>
-                <w:sz w:val="20"/>
-              </w:rPr>
-              <w:t>“Monto Grado Gravamen Original”</w:t>
-            </w:r>
-            <w:r>
-              <w:rPr>
-                <w:rFonts w:ascii="Arial" w:hAnsi="Arial" w:cs="Arial"/>
-                <w:color w:val="000000"/>
-                <w:sz w:val="20"/>
-              </w:rPr>
-              <w:t xml:space="preserve"> posee valor, el sistema no deberá usar el valor 0 (cero).</w:t>
-            </w:r>
-          </w:p>
-          <w:p>
-            <w:pPr>
-              <w:spacing w:before="60" w:after="60" w:line="240" w:lineRule="auto"/>
-              <w:contextualSpacing/>
-              <w:jc w:val="both"/>
-              <w:rPr>
-                <w:rFonts w:ascii="Arial" w:hAnsi="Arial" w:cs="Arial"/>
-                <w:b/>
-                <w:color w:val="000000"/>
-                <w:sz w:val="20"/>
-              </w:rPr>
-            </w:pPr>
-          </w:p>
-          <w:p>
-            <w:pPr>
-              <w:spacing w:before="60" w:after="60" w:line="240" w:lineRule="auto"/>
-              <w:contextualSpacing/>
-              <w:jc w:val="both"/>
-              <w:rPr>
-                <w:rFonts w:ascii="Arial" w:eastAsia="Times New Roman" w:hAnsi="Arial" w:cs="Arial"/>
-                <w:sz w:val="20"/>
-                <w:szCs w:val="20"/>
-                <w:lang w:eastAsia="es-ES"/>
-              </w:rPr>
-            </w:pPr>
-            <w:r>
-              <w:rPr>
-                <w:rFonts w:ascii="Arial" w:eastAsia="Times New Roman" w:hAnsi="Arial" w:cs="Arial"/>
-                <w:sz w:val="20"/>
-                <w:szCs w:val="20"/>
-                <w:lang w:eastAsia="es-ES"/>
-              </w:rPr>
-              <w:t xml:space="preserve">Si, debido al no cumplimiento de las precondiciones, </w:t>
-            </w:r>
-            <w:r>
-              <w:rPr>
-                <w:rFonts w:ascii="Arial" w:eastAsia="Times New Roman" w:hAnsi="Arial" w:cs="Arial"/>
-                <w:sz w:val="20"/>
-                <w:szCs w:val="20"/>
-                <w:lang w:eastAsia="es-ES"/>
-              </w:rPr>
-              <w:t xml:space="preserve">el </w:t>
-            </w:r>
-            <w:r>
-              <w:rPr>
-                <w:rFonts w:ascii="Arial" w:eastAsia="Times New Roman" w:hAnsi="Arial" w:cs="Arial"/>
-                <w:sz w:val="20"/>
-                <w:szCs w:val="20"/>
-                <w:lang w:eastAsia="es-ES"/>
-              </w:rPr>
-              <w:t xml:space="preserve">cálculo no se puede realizar para determinada relación, se </w:t>
-            </w:r>
-            <w:r>
-              <w:rPr>
-                <w:rFonts w:ascii="Arial" w:eastAsia="Times New Roman" w:hAnsi="Arial" w:cs="Arial"/>
-                <w:sz w:val="20"/>
-                <w:szCs w:val="20"/>
-                <w:lang w:eastAsia="es-ES"/>
-              </w:rPr>
-              <w:t>dejará</w:t>
-            </w:r>
-            <w:r>
-              <w:rPr>
-                <w:rFonts w:ascii="Arial" w:eastAsia="Times New Roman" w:hAnsi="Arial" w:cs="Arial"/>
-                <w:sz w:val="20"/>
-                <w:szCs w:val="20"/>
-                <w:lang w:eastAsia="es-ES"/>
-              </w:rPr>
-              <w:t xml:space="preserve"> </w:t>
-            </w:r>
-            <w:r>
-              <w:rPr>
-                <w:rFonts w:ascii="Arial" w:eastAsia="Times New Roman" w:hAnsi="Arial" w:cs="Arial"/>
-                <w:sz w:val="20"/>
-                <w:szCs w:val="20"/>
-                <w:lang w:eastAsia="es-ES"/>
-              </w:rPr>
-              <w:t>el campo “Monto Grado Gravamen Calculado”</w:t>
-            </w:r>
-            <w:r>
-              <w:rPr>
-                <w:rFonts w:ascii="Arial" w:eastAsia="Times New Roman" w:hAnsi="Arial" w:cs="Arial"/>
-                <w:sz w:val="20"/>
-                <w:szCs w:val="20"/>
-                <w:lang w:eastAsia="es-ES"/>
-              </w:rPr>
-              <w:t xml:space="preserve"> </w:t>
-            </w:r>
-            <w:r>
-              <w:rPr>
-                <w:rFonts w:ascii="Arial" w:eastAsia="Times New Roman" w:hAnsi="Arial" w:cs="Arial"/>
-                <w:sz w:val="20"/>
-                <w:szCs w:val="20"/>
-                <w:lang w:eastAsia="es-ES"/>
-              </w:rPr>
-              <w:t xml:space="preserve">como </w:t>
-            </w:r>
-            <w:r>
-              <w:rPr>
-                <w:rFonts w:ascii="Arial" w:eastAsia="Times New Roman" w:hAnsi="Arial" w:cs="Arial"/>
-                <w:sz w:val="20"/>
-                <w:szCs w:val="20"/>
-                <w:lang w:eastAsia="es-ES"/>
-              </w:rPr>
-              <w:t>nulo.</w:t>
+            </w:pPr>
+            <w:r>
+              <w:rPr>
+                <w:rFonts w:ascii="Arial" w:eastAsia="Times New Roman" w:hAnsi="Arial" w:cs="Arial"/>
+                <w:sz w:val="20"/>
+                <w:szCs w:val="20"/>
+                <w:lang w:eastAsia="es-ES"/>
+              </w:rPr>
+              <w:t>Se dejará el campo como nulo.</w:t>
             </w:r>
           </w:p>
           <w:p>
@@ -6220,84 +6259,87 @@
             </w:pPr>
             <w:r>
               <w:rPr>
-                <w:rFonts w:ascii="Arial" w:hAnsi="Arial" w:cs="Arial"/>
-                <w:color w:val="000000"/>
-                <w:sz w:val="20"/>
-              </w:rPr>
-              <w:t>Alguno de los campos “</w:t>
-            </w:r>
-            <w:r>
-              <w:rPr>
-                <w:rFonts w:ascii="Arial" w:hAnsi="Arial" w:cs="Arial"/>
-                <w:color w:val="000000"/>
-                <w:sz w:val="20"/>
-              </w:rPr>
-              <w:t>Monto Grado Gravamen</w:t>
-            </w:r>
-            <w:r>
-              <w:rPr>
-                <w:rFonts w:ascii="Arial" w:hAnsi="Arial" w:cs="Arial"/>
-                <w:color w:val="000000"/>
-                <w:sz w:val="20"/>
-              </w:rPr>
-              <w:t xml:space="preserve"> Calculado”, </w:t>
-            </w:r>
-            <w:r>
-              <w:rPr>
-                <w:rFonts w:ascii="Arial" w:hAnsi="Arial" w:cs="Arial"/>
-                <w:color w:val="000000"/>
-                <w:sz w:val="20"/>
-              </w:rPr>
-              <w:t xml:space="preserve">“Monto Grado Gravamen </w:t>
-            </w:r>
-            <w:r>
-              <w:rPr>
-                <w:rFonts w:ascii="Arial" w:hAnsi="Arial" w:cs="Arial"/>
-                <w:color w:val="000000"/>
-                <w:sz w:val="20"/>
-              </w:rPr>
-              <w:t>Modificado</w:t>
-            </w:r>
-            <w:r>
-              <w:rPr>
-                <w:rFonts w:ascii="Arial" w:hAnsi="Arial" w:cs="Arial"/>
-                <w:color w:val="000000"/>
-                <w:sz w:val="20"/>
-              </w:rPr>
-              <w:t>”</w:t>
-            </w:r>
-            <w:r>
-              <w:rPr>
-                <w:rFonts w:ascii="Arial" w:hAnsi="Arial" w:cs="Arial"/>
-                <w:color w:val="000000"/>
-                <w:sz w:val="20"/>
-              </w:rPr>
-              <w:t xml:space="preserve"> o </w:t>
-            </w:r>
-            <w:r>
-              <w:rPr>
-                <w:rFonts w:ascii="Arial" w:hAnsi="Arial" w:cs="Arial"/>
-                <w:color w:val="000000"/>
-                <w:sz w:val="20"/>
-              </w:rPr>
-              <w:t>“Monto Grado Gravamen Original”</w:t>
-            </w:r>
-            <w:r>
-              <w:rPr>
-                <w:rFonts w:ascii="Arial" w:hAnsi="Arial" w:cs="Arial"/>
-                <w:color w:val="000000"/>
-                <w:sz w:val="20"/>
-              </w:rPr>
-              <w:t xml:space="preserve"> deberá posee valor</w:t>
-            </w:r>
-            <w:r>
-              <w:rPr>
-                <w:rFonts w:ascii="Arial" w:hAnsi="Arial" w:cs="Arial"/>
-                <w:color w:val="000000"/>
-                <w:sz w:val="20"/>
+                <w:rFonts w:ascii="Arial" w:eastAsia="Times New Roman" w:hAnsi="Arial" w:cs="Arial"/>
+                <w:sz w:val="20"/>
+                <w:szCs w:val="20"/>
+                <w:lang w:eastAsia="es-ES"/>
+              </w:rPr>
+              <w:t>Según corresponda:</w:t>
+            </w:r>
+          </w:p>
+          <w:p>
+            <w:pPr>
+              <w:pStyle w:val="ListParagraph"/>
+              <w:numPr>
+                <w:ilvl w:val="0"/>
+                <w:numId w:val="7"/>
+              </w:numPr>
+              <w:spacing w:before="60" w:after="60" w:line="240" w:lineRule="auto"/>
+              <w:jc w:val="both"/>
+              <w:rPr>
+                <w:rFonts w:ascii="Arial" w:eastAsia="Times New Roman" w:hAnsi="Arial" w:cs="Arial"/>
+                <w:sz w:val="20"/>
+                <w:szCs w:val="20"/>
+                <w:lang w:eastAsia="es-ES"/>
+              </w:rPr>
+            </w:pPr>
+            <w:r>
+              <w:rPr>
+                <w:rFonts w:ascii="Arial" w:eastAsia="Times New Roman" w:hAnsi="Arial" w:cs="Arial"/>
+                <w:sz w:val="20"/>
+                <w:szCs w:val="20"/>
+                <w:lang w:eastAsia="es-ES"/>
+              </w:rPr>
+              <w:t>El campo “Saldo Colonizado” deberá tener valor</w:t>
+            </w:r>
+            <w:r>
+              <w:rPr>
+                <w:rFonts w:ascii="Arial" w:eastAsia="Times New Roman" w:hAnsi="Arial" w:cs="Arial"/>
+                <w:sz w:val="20"/>
+                <w:szCs w:val="20"/>
+                <w:lang w:eastAsia="es-ES"/>
               </w:rPr>
               <w:t>.</w:t>
             </w:r>
+          </w:p>
+          <w:p>
+            <w:pPr>
+              <w:pStyle w:val="ListParagraph"/>
+              <w:numPr>
+                <w:ilvl w:val="0"/>
+                <w:numId w:val="7"/>
+              </w:numPr>
+              <w:spacing w:before="60" w:after="60" w:line="240" w:lineRule="auto"/>
+              <w:jc w:val="both"/>
+              <w:rPr>
+                <w:rFonts w:ascii="Arial" w:eastAsia="Times New Roman" w:hAnsi="Arial" w:cs="Arial"/>
+                <w:sz w:val="20"/>
+                <w:szCs w:val="20"/>
+                <w:lang w:eastAsia="es-ES"/>
+              </w:rPr>
+            </w:pPr>
+            <w:r>
+              <w:rPr>
+                <w:rFonts w:ascii="Arial" w:eastAsia="Times New Roman" w:hAnsi="Arial" w:cs="Arial"/>
+                <w:sz w:val="20"/>
+                <w:szCs w:val="20"/>
+                <w:lang w:eastAsia="es-ES"/>
+              </w:rPr>
+              <w:t>El campo “Saldo Original Colonizado” deberá tener valor.</w:t>
+            </w:r>
+          </w:p>
+          <w:p>
+            <w:pPr>
+              <w:pStyle w:val="ListParagraph"/>
+              <w:spacing w:before="60" w:after="60" w:line="240" w:lineRule="auto"/>
+              <w:jc w:val="both"/>
+              <w:rPr>
+                <w:rFonts w:ascii="Arial" w:eastAsia="Times New Roman" w:hAnsi="Arial" w:cs="Arial"/>
+                <w:sz w:val="20"/>
+                <w:szCs w:val="20"/>
+                <w:lang w:eastAsia="es-ES"/>
+              </w:rPr>
+            </w:pPr>
           </w:p>
         </w:tc>
       </w:tr>
@@ -6363,15 +6405,109 @@
             <w:r>
               <w:rPr>
                 <w:rFonts w:ascii="Arial" w:hAnsi="Arial" w:cs="Arial"/>
-                <w:sz w:val="20"/>
-                <w:szCs w:val="20"/>
-              </w:rPr>
-              <w:t>No Aplica</w:t>
+                <w:color w:val="000000"/>
+                <w:sz w:val="20"/>
+              </w:rPr>
+              <w:t>Alguno de los campos “Monto Grado Gravamen”, “Monto Grado Gravamen Modificado” o “Monto Grado Gravamen Original” deberá posee</w:t>
+            </w:r>
+            <w:r>
+              <w:rPr>
+                <w:rFonts w:ascii="Arial" w:hAnsi="Arial" w:cs="Arial"/>
+                <w:color w:val="000000"/>
+                <w:sz w:val="20"/>
+              </w:rPr>
+              <w:t>r</w:t>
+            </w:r>
+            <w:r>
+              <w:rPr>
+                <w:rFonts w:ascii="Arial" w:hAnsi="Arial" w:cs="Arial"/>
+                <w:color w:val="000000"/>
+                <w:sz w:val="20"/>
+              </w:rPr>
+              <w:t xml:space="preserve"> valor.</w:t>
             </w:r>
           </w:p>
         </w:tc>
       </w:tr>
     </w:tbl>
+    <w:p>
+      <w:pPr>
+        <w:spacing w:after="120" w:line="240" w:lineRule="auto"/>
+        <w:jc w:val="both"/>
+        <w:rPr>
+          <w:rFonts w:ascii="Arial" w:hAnsi="Arial" w:cs="Arial"/>
+          <w:sz w:val="20"/>
+          <w:szCs w:val="20"/>
+        </w:rPr>
+      </w:pPr>
+    </w:p>
+    <w:p>
+      <w:pPr>
+        <w:spacing w:after="120" w:line="240" w:lineRule="auto"/>
+        <w:jc w:val="both"/>
+        <w:rPr>
+          <w:rFonts w:ascii="Arial" w:hAnsi="Arial" w:cs="Arial"/>
+          <w:sz w:val="20"/>
+          <w:szCs w:val="20"/>
+        </w:rPr>
+      </w:pPr>
+    </w:p>
+    <w:bookmarkStart w:id="9" w:name="_MON_1533369752"/>
+    <w:bookmarkEnd w:id="9"/>
+    <w:p>
+      <w:pPr>
+        <w:spacing w:after="120" w:line="240" w:lineRule="auto"/>
+        <w:jc w:val="both"/>
+        <w:rPr>
+          <w:rFonts w:ascii="Arial" w:hAnsi="Arial" w:cs="Arial"/>
+          <w:sz w:val="20"/>
+          <w:szCs w:val="20"/>
+        </w:rPr>
+      </w:pPr>
+      <w:r>
+        <w:rPr>
+          <w:rFonts w:ascii="Arial" w:hAnsi="Arial" w:cs="Arial"/>
+          <w:sz w:val="20"/>
+          <w:szCs w:val="20"/>
+        </w:rPr>
+        <w:object w:dxaOrig="1531" w:dyaOrig="1002" w14:anchorId="7C29D376">
+          <v:shapetype id="_x0000_t75" coordsize="21600,21600" o:spt="75" o:preferrelative="t" path="m@4@5l@4@11@9@11@9@5xe" filled="f" stroked="f">
+            <v:stroke joinstyle="miter"/>
+            <v:formulas>
+              <v:f eqn="if lineDrawn pixelLineWidth 0"/>
+              <v:f eqn="sum @0 1 0"/>
+              <v:f eqn="sum 0 0 @1"/>
+              <v:f eqn="prod @2 1 2"/>
+              <v:f eqn="prod @3 21600 pixelWidth"/>
+              <v:f eqn="prod @3 21600 pixelHeight"/>
+              <v:f eqn="sum @0 0 1"/>
+              <v:f eqn="prod @6 1 2"/>
+              <v:f eqn="prod @7 21600 pixelWidth"/>
+              <v:f eqn="sum @8 21600 0"/>
+              <v:f eqn="prod @7 21600 pixelHeight"/>
+              <v:f eqn="sum @10 21600 0"/>
+            </v:formulas>
+            <v:path o:extrusionok="f" gradientshapeok="t" o:connecttype="rect"/>
+            <o:lock v:ext="edit" aspectratio="t"/>
+          </v:shapetype>
+          <v:shape id="_x0000_i1025" type="#_x0000_t75" style="width:76.5pt;height:50.25pt" o:ole="">
+            <v:imagedata r:id="rId11" o:title=""/>
+          </v:shape>
+          <o:OLEObject Type="Embed" ProgID="Excel.Sheet.12" ShapeID="_x0000_i1025" DrawAspect="Icon" ObjectID="_1533376649" r:id="rId12"/>
+        </w:object>
+      </w:r>
+    </w:p>
+    <w:p>
+      <w:pPr>
+        <w:spacing w:after="120" w:line="240" w:lineRule="auto"/>
+        <w:jc w:val="both"/>
+        <w:rPr>
+          <w:rFonts w:ascii="Arial" w:hAnsi="Arial" w:cs="Arial"/>
+          <w:sz w:val="20"/>
+          <w:szCs w:val="20"/>
+        </w:rPr>
+      </w:pPr>
+    </w:p>
     <w:p>
       <w:pPr>
         <w:spacing w:after="120" w:line="240" w:lineRule="auto"/>
@@ -7162,14 +7298,6 @@
                 <w:color w:val="000000"/>
                 <w:sz w:val="20"/>
               </w:rPr>
-              <w:t xml:space="preserve"> Calculado</w:t>
-            </w:r>
-            <w:r>
-              <w:rPr>
-                <w:rFonts w:ascii="Arial" w:hAnsi="Arial" w:cs="Arial"/>
-                <w:color w:val="000000"/>
-                <w:sz w:val="20"/>
-              </w:rPr>
               <w:t>”</w:t>
             </w:r>
             <w:r>
@@ -7282,15 +7410,7 @@
                 <w:color w:val="000000"/>
                 <w:sz w:val="20"/>
               </w:rPr>
-              <w:t xml:space="preserve"> Calculado”</w:t>
-            </w:r>
-            <w:r>
-              <w:rPr>
-                <w:rFonts w:ascii="Arial" w:hAnsi="Arial" w:cs="Arial"/>
-                <w:color w:val="000000"/>
-                <w:sz w:val="20"/>
-              </w:rPr>
-              <w:t xml:space="preserve"> y </w:t>
+              <w:t xml:space="preserve">” y </w:t>
             </w:r>
             <w:r>
               <w:rPr>
@@ -7511,6 +7631,7 @@
                 <w:sz w:val="20"/>
                 <w:szCs w:val="20"/>
               </w:rPr>
+              <w:lastRenderedPageBreak/>
               <w:t>Precondiciones y datos de entrada</w:t>
             </w:r>
           </w:p>
@@ -7689,7 +7810,7 @@
           <w:lang w:val="es-MX"/>
         </w:rPr>
       </w:pPr>
-      <w:bookmarkStart w:id="8" w:name="_Toc447203687"/>
+      <w:bookmarkStart w:id="10" w:name="_Toc459632509"/>
       <w:r>
         <w:rPr>
           <w:rFonts w:asciiTheme="minorHAnsi" w:eastAsiaTheme="majorEastAsia" w:hAnsiTheme="minorHAnsi" w:cstheme="majorBidi"/>
@@ -7698,7 +7819,6 @@
           <w:szCs w:val="24"/>
           <w:lang w:val="es-MX"/>
         </w:rPr>
-        <w:lastRenderedPageBreak/>
         <w:t>Diseño de interfaces</w:t>
       </w:r>
       <w:r>
@@ -7711,7 +7831,7 @@
         </w:rPr>
         <w:t xml:space="preserve"> técnicas</w:t>
       </w:r>
-      <w:bookmarkEnd w:id="8"/>
+      <w:bookmarkEnd w:id="10"/>
     </w:p>
     <w:p>
       <w:pPr>
@@ -8253,7 +8373,7 @@
           <w:lang w:val="es-MX"/>
         </w:rPr>
       </w:pPr>
-      <w:bookmarkStart w:id="9" w:name="_Toc447203688"/>
+      <w:bookmarkStart w:id="11" w:name="_Toc459632510"/>
       <w:r>
         <w:rPr>
           <w:rFonts w:asciiTheme="minorHAnsi" w:eastAsiaTheme="majorEastAsia" w:hAnsiTheme="minorHAnsi" w:cstheme="majorBidi"/>
@@ -8264,7 +8384,7 @@
         </w:rPr>
         <w:t>Otros diseños</w:t>
       </w:r>
-      <w:bookmarkEnd w:id="9"/>
+      <w:bookmarkEnd w:id="11"/>
       <w:r>
         <w:rPr>
           <w:rFonts w:asciiTheme="minorHAnsi" w:eastAsiaTheme="majorEastAsia" w:hAnsiTheme="minorHAnsi" w:cstheme="majorBidi"/>
@@ -8345,7 +8465,7 @@
           <w:lang w:val="es-MX"/>
         </w:rPr>
       </w:pPr>
-      <w:bookmarkStart w:id="10" w:name="_Toc447203689"/>
+      <w:bookmarkStart w:id="12" w:name="_Toc459632511"/>
       <w:r>
         <w:rPr>
           <w:rFonts w:asciiTheme="minorHAnsi" w:hAnsiTheme="minorHAnsi"/>
@@ -8357,7 +8477,7 @@
         </w:rPr>
         <w:t>Diagrama de arquitectura</w:t>
       </w:r>
-      <w:bookmarkEnd w:id="10"/>
+      <w:bookmarkEnd w:id="12"/>
     </w:p>
     <w:p>
       <w:pPr>
@@ -8401,7 +8521,7 @@
           <w:lang w:val="es-MX"/>
         </w:rPr>
       </w:pPr>
-      <w:bookmarkStart w:id="11" w:name="_Toc447203690"/>
+      <w:bookmarkStart w:id="13" w:name="_Toc459632512"/>
       <w:r>
         <w:rPr>
           <w:rFonts w:asciiTheme="minorHAnsi" w:hAnsiTheme="minorHAnsi"/>
@@ -8413,7 +8533,7 @@
         </w:rPr>
         <w:t>Diagrama de paquetes</w:t>
       </w:r>
-      <w:bookmarkEnd w:id="11"/>
+      <w:bookmarkEnd w:id="13"/>
     </w:p>
     <w:p>
       <w:pPr>
@@ -8457,7 +8577,7 @@
           <w:lang w:val="es-MX"/>
         </w:rPr>
       </w:pPr>
-      <w:bookmarkStart w:id="12" w:name="_Toc447203691"/>
+      <w:bookmarkStart w:id="14" w:name="_Toc459632513"/>
       <w:r>
         <w:rPr>
           <w:rFonts w:asciiTheme="minorHAnsi" w:hAnsiTheme="minorHAnsi"/>
@@ -8469,7 +8589,7 @@
         </w:rPr>
         <w:t>Diagrama de clases</w:t>
       </w:r>
-      <w:bookmarkEnd w:id="12"/>
+      <w:bookmarkEnd w:id="14"/>
     </w:p>
     <w:p>
       <w:pPr>
@@ -8513,7 +8633,7 @@
           <w:lang w:val="es-MX"/>
         </w:rPr>
       </w:pPr>
-      <w:bookmarkStart w:id="13" w:name="_Toc447203692"/>
+      <w:bookmarkStart w:id="15" w:name="_Toc459632514"/>
       <w:r>
         <w:rPr>
           <w:rFonts w:asciiTheme="minorHAnsi" w:hAnsiTheme="minorHAnsi"/>
@@ -8525,7 +8645,7 @@
         </w:rPr>
         <w:t>Diagrama de secuencias</w:t>
       </w:r>
-      <w:bookmarkEnd w:id="13"/>
+      <w:bookmarkEnd w:id="15"/>
     </w:p>
     <w:p>
       <w:pPr>
@@ -8569,10 +8689,10 @@
           <w:lang w:val="es-MX"/>
         </w:rPr>
       </w:pPr>
-      <w:bookmarkStart w:id="14" w:name="_Toc447203693"/>
-      <w:bookmarkStart w:id="15" w:name="_Toc430769649"/>
-      <w:bookmarkStart w:id="16" w:name="_Toc453598451"/>
-      <w:bookmarkStart w:id="17" w:name="_Toc453600616"/>
+      <w:bookmarkStart w:id="16" w:name="_Toc430769649"/>
+      <w:bookmarkStart w:id="17" w:name="_Toc453598451"/>
+      <w:bookmarkStart w:id="18" w:name="_Toc453600616"/>
+      <w:bookmarkStart w:id="19" w:name="_Toc459632515"/>
       <w:r>
         <w:rPr>
           <w:rFonts w:asciiTheme="minorHAnsi" w:hAnsiTheme="minorHAnsi"/>
@@ -8582,11 +8702,13 @@
           <w:szCs w:val="24"/>
           <w:lang w:val="es-MX"/>
         </w:rPr>
+        <w:lastRenderedPageBreak/>
         <w:t>Consideraciones en objetos de base de datos</w:t>
       </w:r>
-      <w:bookmarkEnd w:id="15"/>
       <w:bookmarkEnd w:id="16"/>
       <w:bookmarkEnd w:id="17"/>
+      <w:bookmarkEnd w:id="18"/>
+      <w:bookmarkEnd w:id="19"/>
     </w:p>
     <w:tbl>
       <w:tblPr>
@@ -9142,16 +9264,7 @@
                 <w:szCs w:val="20"/>
                 <w:lang w:val="es-CR" w:eastAsia="es-ES"/>
               </w:rPr>
-              <w:t>Procedimiento para calcular el</w:t>
-            </w:r>
-            <w:r>
-              <w:rPr>
-                <w:rFonts w:eastAsia="Times New Roman"/>
-                <w:sz w:val="20"/>
-                <w:szCs w:val="20"/>
-                <w:lang w:val="es-CR" w:eastAsia="es-ES"/>
-              </w:rPr>
-              <w:t xml:space="preserve"> monto grado gravamen</w:t>
+              <w:t>Procedimiento para calcular el monto grado gravamen</w:t>
             </w:r>
           </w:p>
         </w:tc>
@@ -9273,17 +9386,7 @@
                 <w:szCs w:val="20"/>
                 <w:lang w:val="es-CR" w:eastAsia="es-ES"/>
               </w:rPr>
-              <w:t>Garantias_Operaciones</w:t>
-            </w:r>
-            <w:r>
-              <w:rPr>
-                <w:rFonts w:eastAsia="Times New Roman"/>
-                <w:sz w:val="20"/>
-                <w:szCs w:val="20"/>
-                <w:lang w:val="es-CR" w:eastAsia="es-ES"/>
-              </w:rPr>
-              <w:lastRenderedPageBreak/>
-              <w:t>_Actualiza</w:t>
+              <w:t>Garantias_Operaciones_Actualiza</w:t>
             </w:r>
             <w:proofErr w:type="spellEnd"/>
           </w:p>
@@ -9323,7 +9426,6 @@
                 <w:szCs w:val="20"/>
                 <w:lang w:eastAsia="es-ES"/>
               </w:rPr>
-              <w:lastRenderedPageBreak/>
               <w:t>Procedimiento</w:t>
             </w:r>
           </w:p>
@@ -9365,17 +9467,7 @@
                 <w:szCs w:val="20"/>
                 <w:lang w:val="es-CR" w:eastAsia="es-ES"/>
               </w:rPr>
-              <w:t xml:space="preserve">Procedimiento almacenado </w:t>
-            </w:r>
-            <w:r>
-              <w:rPr>
-                <w:rFonts w:eastAsia="Times New Roman"/>
-                <w:sz w:val="20"/>
-                <w:szCs w:val="20"/>
-                <w:lang w:val="es-CR" w:eastAsia="es-ES"/>
-              </w:rPr>
-              <w:lastRenderedPageBreak/>
-              <w:t>que actualiza los datos de la relación.</w:t>
+              <w:t>Procedimiento almacenado que actualiza los datos de la relación.</w:t>
             </w:r>
           </w:p>
         </w:tc>
@@ -9415,7 +9507,6 @@
                 <w:szCs w:val="20"/>
                 <w:lang w:eastAsia="es-ES"/>
               </w:rPr>
-              <w:lastRenderedPageBreak/>
               <w:t>Modificar</w:t>
             </w:r>
           </w:p>
@@ -9449,9 +9540,9 @@
                 <w:lang w:eastAsia="es-ES"/>
               </w:rPr>
             </w:pPr>
-            <w:bookmarkStart w:id="18" w:name="OLE_LINK37"/>
-            <w:bookmarkStart w:id="19" w:name="OLE_LINK38"/>
-            <w:bookmarkStart w:id="20" w:name="OLE_LINK39"/>
+            <w:bookmarkStart w:id="20" w:name="OLE_LINK37"/>
+            <w:bookmarkStart w:id="21" w:name="OLE_LINK38"/>
+            <w:bookmarkStart w:id="22" w:name="OLE_LINK39"/>
             <w:r>
               <w:rPr>
                 <w:rFonts w:ascii="Calibri" w:hAnsi="Calibri"/>
@@ -9461,9 +9552,9 @@
               </w:rPr>
               <w:t>N/A</w:t>
             </w:r>
-            <w:bookmarkEnd w:id="18"/>
-            <w:bookmarkEnd w:id="19"/>
             <w:bookmarkEnd w:id="20"/>
+            <w:bookmarkEnd w:id="21"/>
+            <w:bookmarkEnd w:id="22"/>
           </w:p>
         </w:tc>
       </w:tr>
@@ -9496,7 +9587,7 @@
                 <w:lang w:val="es-CR" w:eastAsia="es-ES"/>
               </w:rPr>
             </w:pPr>
-            <w:bookmarkStart w:id="21" w:name="_Hlk453600292"/>
+            <w:bookmarkStart w:id="23" w:name="_Hlk453600292"/>
             <w:proofErr w:type="spellStart"/>
             <w:r>
               <w:rPr>
@@ -9505,7 +9596,6 @@
                 <w:szCs w:val="20"/>
                 <w:lang w:val="es-CR" w:eastAsia="es-ES"/>
               </w:rPr>
-              <w:lastRenderedPageBreak/>
               <w:t>Garantias_Operaciones_Consulta_Detalle</w:t>
             </w:r>
             <w:proofErr w:type="spellEnd"/>
@@ -9672,7 +9762,7 @@
           </w:p>
         </w:tc>
       </w:tr>
-      <w:bookmarkEnd w:id="21"/>
+      <w:bookmarkEnd w:id="23"/>
       <w:tr>
         <w:trPr>
           <w:jc w:val="center"/>
@@ -10402,7 +10492,7 @@
               </w:rPr>
               <w:t xml:space="preserve">Procedimiento almacenado que </w:t>
             </w:r>
-            <w:bookmarkStart w:id="22" w:name="OLE_LINK49"/>
+            <w:bookmarkStart w:id="24" w:name="OLE_LINK49"/>
             <w:r>
               <w:rPr>
                 <w:rFonts w:eastAsia="Times New Roman"/>
@@ -10412,7 +10502,7 @@
               </w:rPr>
               <w:t>actualiza la operación</w:t>
             </w:r>
-            <w:bookmarkEnd w:id="22"/>
+            <w:bookmarkEnd w:id="24"/>
           </w:p>
         </w:tc>
         <w:tc>
@@ -10890,8 +10980,8 @@
                 <w:lang w:eastAsia="es-ES"/>
               </w:rPr>
             </w:pPr>
-            <w:bookmarkStart w:id="23" w:name="OLE_LINK44"/>
-            <w:bookmarkStart w:id="24" w:name="OLE_LINK45"/>
+            <w:bookmarkStart w:id="25" w:name="OLE_LINK44"/>
+            <w:bookmarkStart w:id="26" w:name="OLE_LINK45"/>
             <w:r>
               <w:rPr>
                 <w:rFonts w:ascii="Calibri" w:hAnsi="Calibri"/>
@@ -10901,8 +10991,8 @@
               </w:rPr>
               <w:t>N/A</w:t>
             </w:r>
-            <w:bookmarkEnd w:id="23"/>
-            <w:bookmarkEnd w:id="24"/>
+            <w:bookmarkEnd w:id="25"/>
+            <w:bookmarkEnd w:id="26"/>
           </w:p>
         </w:tc>
       </w:tr>
@@ -10918,8 +11008,6 @@
           <w:lang w:eastAsia="es-ES"/>
         </w:rPr>
       </w:pPr>
-      <w:bookmarkStart w:id="25" w:name="_GoBack"/>
-      <w:bookmarkEnd w:id="25"/>
     </w:p>
     <w:p>
       <w:pPr>
@@ -10942,6 +11030,7 @@
           <w:lang w:val="es-MX"/>
         </w:rPr>
       </w:pPr>
+      <w:bookmarkStart w:id="27" w:name="_Toc459632516"/>
       <w:r>
         <w:rPr>
           <w:rFonts w:asciiTheme="minorHAnsi" w:hAnsiTheme="minorHAnsi"/>
@@ -10953,7 +11042,7 @@
         </w:rPr>
         <w:t>Especificación de disponibilidad, continuidad (recuperación) y desempeño</w:t>
       </w:r>
-      <w:bookmarkEnd w:id="14"/>
+      <w:bookmarkEnd w:id="27"/>
     </w:p>
     <w:p>
       <w:pPr>
@@ -11203,7 +11292,7 @@
           <w:lang w:val="es-MX"/>
         </w:rPr>
       </w:pPr>
-      <w:bookmarkStart w:id="26" w:name="_Toc447203694"/>
+      <w:bookmarkStart w:id="28" w:name="_Toc459632517"/>
       <w:r>
         <w:rPr>
           <w:rFonts w:asciiTheme="minorHAnsi" w:hAnsiTheme="minorHAnsi"/>
@@ -11213,9 +11302,10 @@
           <w:szCs w:val="24"/>
           <w:lang w:val="es-MX"/>
         </w:rPr>
+        <w:lastRenderedPageBreak/>
         <w:t>Parámetros del sistema</w:t>
       </w:r>
-      <w:bookmarkEnd w:id="26"/>
+      <w:bookmarkEnd w:id="28"/>
     </w:p>
     <w:p>
       <w:pPr>
@@ -11515,7 +11605,7 @@
           <w:lang w:val="es-MX"/>
         </w:rPr>
       </w:pPr>
-      <w:bookmarkStart w:id="27" w:name="_Toc447203695"/>
+      <w:bookmarkStart w:id="29" w:name="_Toc459632518"/>
       <w:r>
         <w:rPr>
           <w:rFonts w:asciiTheme="minorHAnsi" w:eastAsiaTheme="majorEastAsia" w:hAnsiTheme="minorHAnsi" w:cstheme="majorBidi"/>
@@ -11526,7 +11616,7 @@
         </w:rPr>
         <w:t>Aprobación</w:t>
       </w:r>
-      <w:bookmarkEnd w:id="27"/>
+      <w:bookmarkEnd w:id="29"/>
     </w:p>
     <w:p>
       <w:pPr>
@@ -12928,8 +13018,8 @@
       </w:pPr>
     </w:p>
     <w:sectPr>
-      <w:headerReference w:type="default" r:id="rId11"/>
-      <w:footerReference w:type="default" r:id="rId12"/>
+      <w:headerReference w:type="default" r:id="rId13"/>
+      <w:footerReference w:type="default" r:id="rId14"/>
       <w:pgSz w:w="12240" w:h="15840"/>
       <w:pgMar w:top="1440" w:right="1440" w:bottom="1440" w:left="1440" w:header="720" w:footer="720" w:gutter="0"/>
       <w:cols w:space="720"/>
@@ -13288,7 +13378,7 @@
               <w:sz w:val="20"/>
               <w:szCs w:val="20"/>
             </w:rPr>
-            <w:t>5</w:t>
+            <w:t>11</w:t>
           </w:r>
           <w:r>
             <w:rPr>
@@ -13343,7 +13433,7 @@
               <w:sz w:val="20"/>
               <w:szCs w:val="20"/>
             </w:rPr>
-            <w:t>10</w:t>
+            <w:t>11</w:t>
           </w:r>
           <w:r>
             <w:rPr>
@@ -13519,7 +13609,7 @@
         <w:ind w:left="780" w:hanging="360"/>
       </w:pPr>
     </w:lvl>
-    <w:lvl w:ilvl="1" w:tplc="140A0019" w:tentative="1">
+    <w:lvl w:ilvl="1" w:tplc="140A0019">
       <w:start w:val="1"/>
       <w:numFmt w:val="lowerLetter"/>
       <w:lvlText w:val="%2."/>
@@ -13528,7 +13618,7 @@
         <w:ind w:left="1500" w:hanging="360"/>
       </w:pPr>
     </w:lvl>
-    <w:lvl w:ilvl="2" w:tplc="140A001B" w:tentative="1">
+    <w:lvl w:ilvl="2" w:tplc="140A001B">
       <w:start w:val="1"/>
       <w:numFmt w:val="lowerRoman"/>
       <w:lvlText w:val="%3."/>
@@ -13851,6 +13941,119 @@
     </w:lvl>
   </w:abstractNum>
   <w:abstractNum w:abstractNumId="4" w15:restartNumberingAfterBreak="0">
+    <w:nsid w:val="6E55132A"/>
+    <w:multiLevelType w:val="hybridMultilevel"/>
+    <w:tmpl w:val="5DEE0EDE"/>
+    <w:lvl w:ilvl="0" w:tplc="59D0DF70">
+      <w:start w:val="1"/>
+      <w:numFmt w:val="bullet"/>
+      <w:lvlText w:val="-"/>
+      <w:lvlJc w:val="left"/>
+      <w:pPr>
+        <w:ind w:left="720" w:hanging="360"/>
+      </w:pPr>
+      <w:rPr>
+        <w:rFonts w:ascii="Arial" w:eastAsia="Times New Roman" w:hAnsi="Arial" w:cs="Arial" w:hint="default"/>
+      </w:rPr>
+    </w:lvl>
+    <w:lvl w:ilvl="1" w:tplc="140A0003" w:tentative="1">
+      <w:start w:val="1"/>
+      <w:numFmt w:val="bullet"/>
+      <w:lvlText w:val="o"/>
+      <w:lvlJc w:val="left"/>
+      <w:pPr>
+        <w:ind w:left="1440" w:hanging="360"/>
+      </w:pPr>
+      <w:rPr>
+        <w:rFonts w:ascii="Courier New" w:hAnsi="Courier New" w:cs="Courier New" w:hint="default"/>
+      </w:rPr>
+    </w:lvl>
+    <w:lvl w:ilvl="2" w:tplc="140A0005" w:tentative="1">
+      <w:start w:val="1"/>
+      <w:numFmt w:val="bullet"/>
+      <w:lvlText w:val=""/>
+      <w:lvlJc w:val="left"/>
+      <w:pPr>
+        <w:ind w:left="2160" w:hanging="360"/>
+      </w:pPr>
+      <w:rPr>
+        <w:rFonts w:ascii="Wingdings" w:hAnsi="Wingdings" w:hint="default"/>
+      </w:rPr>
+    </w:lvl>
+    <w:lvl w:ilvl="3" w:tplc="140A0001" w:tentative="1">
+      <w:start w:val="1"/>
+      <w:numFmt w:val="bullet"/>
+      <w:lvlText w:val=""/>
+      <w:lvlJc w:val="left"/>
+      <w:pPr>
+        <w:ind w:left="2880" w:hanging="360"/>
+      </w:pPr>
+      <w:rPr>
+        <w:rFonts w:ascii="Symbol" w:hAnsi="Symbol" w:hint="default"/>
+      </w:rPr>
+    </w:lvl>
+    <w:lvl w:ilvl="4" w:tplc="140A0003" w:tentative="1">
+      <w:start w:val="1"/>
+      <w:numFmt w:val="bullet"/>
+      <w:lvlText w:val="o"/>
+      <w:lvlJc w:val="left"/>
+      <w:pPr>
+        <w:ind w:left="3600" w:hanging="360"/>
+      </w:pPr>
+      <w:rPr>
+        <w:rFonts w:ascii="Courier New" w:hAnsi="Courier New" w:cs="Courier New" w:hint="default"/>
+      </w:rPr>
+    </w:lvl>
+    <w:lvl w:ilvl="5" w:tplc="140A0005" w:tentative="1">
+      <w:start w:val="1"/>
+      <w:numFmt w:val="bullet"/>
+      <w:lvlText w:val=""/>
+      <w:lvlJc w:val="left"/>
+      <w:pPr>
+        <w:ind w:left="4320" w:hanging="360"/>
+      </w:pPr>
+      <w:rPr>
+        <w:rFonts w:ascii="Wingdings" w:hAnsi="Wingdings" w:hint="default"/>
+      </w:rPr>
+    </w:lvl>
+    <w:lvl w:ilvl="6" w:tplc="140A0001" w:tentative="1">
+      <w:start w:val="1"/>
+      <w:numFmt w:val="bullet"/>
+      <w:lvlText w:val=""/>
+      <w:lvlJc w:val="left"/>
+      <w:pPr>
+        <w:ind w:left="5040" w:hanging="360"/>
+      </w:pPr>
+      <w:rPr>
+        <w:rFonts w:ascii="Symbol" w:hAnsi="Symbol" w:hint="default"/>
+      </w:rPr>
+    </w:lvl>
+    <w:lvl w:ilvl="7" w:tplc="140A0003" w:tentative="1">
+      <w:start w:val="1"/>
+      <w:numFmt w:val="bullet"/>
+      <w:lvlText w:val="o"/>
+      <w:lvlJc w:val="left"/>
+      <w:pPr>
+        <w:ind w:left="5760" w:hanging="360"/>
+      </w:pPr>
+      <w:rPr>
+        <w:rFonts w:ascii="Courier New" w:hAnsi="Courier New" w:cs="Courier New" w:hint="default"/>
+      </w:rPr>
+    </w:lvl>
+    <w:lvl w:ilvl="8" w:tplc="140A0005" w:tentative="1">
+      <w:start w:val="1"/>
+      <w:numFmt w:val="bullet"/>
+      <w:lvlText w:val=""/>
+      <w:lvlJc w:val="left"/>
+      <w:pPr>
+        <w:ind w:left="6480" w:hanging="360"/>
+      </w:pPr>
+      <w:rPr>
+        <w:rFonts w:ascii="Wingdings" w:hAnsi="Wingdings" w:hint="default"/>
+      </w:rPr>
+    </w:lvl>
+  </w:abstractNum>
+  <w:abstractNum w:abstractNumId="5" w15:restartNumberingAfterBreak="0">
     <w:nsid w:val="74983A59"/>
     <w:multiLevelType w:val="hybridMultilevel"/>
     <w:tmpl w:val="06E4D35E"/>
@@ -13936,7 +14139,7 @@
       </w:pPr>
     </w:lvl>
   </w:abstractNum>
-  <w:abstractNum w:abstractNumId="5" w15:restartNumberingAfterBreak="0">
+  <w:abstractNum w:abstractNumId="6" w15:restartNumberingAfterBreak="0">
     <w:nsid w:val="7EA850DD"/>
     <w:multiLevelType w:val="multilevel"/>
     <w:tmpl w:val="CCD489B2"/>
@@ -14083,7 +14286,7 @@
     </w:lvl>
   </w:abstractNum>
   <w:num w:numId="1">
-    <w:abstractNumId w:val="5"/>
+    <w:abstractNumId w:val="6"/>
   </w:num>
   <w:num w:numId="2">
     <w:abstractNumId w:val="1"/>
@@ -14092,13 +14295,16 @@
     <w:abstractNumId w:val="3"/>
   </w:num>
   <w:num w:numId="4">
-    <w:abstractNumId w:val="4"/>
+    <w:abstractNumId w:val="5"/>
   </w:num>
   <w:num w:numId="5">
     <w:abstractNumId w:val="0"/>
   </w:num>
   <w:num w:numId="6">
     <w:abstractNumId w:val="2"/>
+  </w:num>
+  <w:num w:numId="7">
+    <w:abstractNumId w:val="4"/>
   </w:num>
   <w:numIdMacAtCleanup w:val="6"/>
 </w:numbering>
@@ -15208,6 +15414,21 @@
 </file>
 
 <file path=customXml/item1.xml><?xml version="1.0" encoding="utf-8"?>
+<p:properties xmlns:p="http://schemas.microsoft.com/office/2006/metadata/properties" xmlns:xsi="http://www.w3.org/2001/XMLSchema-instance" xmlns:pc="http://schemas.microsoft.com/office/infopath/2007/PartnerControls">
+  <documentManagement/>
+</p:properties>
+</file>
+
+<file path=customXml/item2.xml><?xml version="1.0" encoding="utf-8"?>
+<?mso-contentType ?>
+<FormTemplates xmlns="http://schemas.microsoft.com/sharepoint/v3/contenttype/forms">
+  <Display>DocumentLibraryForm</Display>
+  <Edit>DocumentLibraryForm</Edit>
+  <New>DocumentLibraryForm</New>
+</FormTemplates>
+</file>
+
+<file path=customXml/item3.xml><?xml version="1.0" encoding="utf-8"?>
 <ct:contentTypeSchema xmlns:ct="http://schemas.microsoft.com/office/2006/metadata/contentType" xmlns:ma="http://schemas.microsoft.com/office/2006/metadata/properties/metaAttributes" ct:_="" ma:_="" ma:contentTypeName="Unknown Document Type" ma:contentTypeID="0x010104" ma:contentTypeVersion="0" ma:contentTypeDescription="" ma:contentTypeScope="" ma:versionID="05d83ceaa0bbd2e3bc716e6e66bd857a">
   <xsd:schema xmlns:xsd="http://www.w3.org/2001/XMLSchema" xmlns:xs="http://www.w3.org/2001/XMLSchema" xmlns:p="http://schemas.microsoft.com/office/2006/metadata/properties" targetNamespace="http://schemas.microsoft.com/office/2006/metadata/properties" ma:root="true" ma:fieldsID="b3d69fe45253d5ff147bb69036b756a7">
     <xsd:element name="properties">
@@ -15321,26 +15542,28 @@
 </ct:contentTypeSchema>
 </file>
 
-<file path=customXml/item2.xml><?xml version="1.0" encoding="utf-8"?>
-<?mso-contentType ?>
-<FormTemplates xmlns="http://schemas.microsoft.com/sharepoint/v3/contenttype/forms">
-  <Display>DocumentLibraryForm</Display>
-  <Edit>DocumentLibraryForm</Edit>
-  <New>DocumentLibraryForm</New>
-</FormTemplates>
-</file>
-
-<file path=customXml/item3.xml><?xml version="1.0" encoding="utf-8"?>
-<p:properties xmlns:p="http://schemas.microsoft.com/office/2006/metadata/properties" xmlns:xsi="http://www.w3.org/2001/XMLSchema-instance" xmlns:pc="http://schemas.microsoft.com/office/infopath/2007/PartnerControls">
-  <documentManagement/>
-</p:properties>
-</file>
-
 <file path=customXml/item4.xml><?xml version="1.0" encoding="utf-8"?>
 <b:Sources xmlns:b="http://schemas.openxmlformats.org/officeDocument/2006/bibliography" xmlns="http://schemas.openxmlformats.org/officeDocument/2006/bibliography" SelectedStyle="\APA.XSL" StyleName="APA"/>
 </file>
 
 <file path=customXml/itemProps1.xml><?xml version="1.0" encoding="utf-8"?>
+<ds:datastoreItem xmlns:ds="http://schemas.openxmlformats.org/officeDocument/2006/customXml" ds:itemID="{82F440D4-DFAC-47E1-92B7-1CEA472600A8}">
+  <ds:schemaRefs>
+    <ds:schemaRef ds:uri="http://schemas.microsoft.com/office/2006/metadata/properties"/>
+    <ds:schemaRef ds:uri="http://schemas.microsoft.com/office/infopath/2007/PartnerControls"/>
+  </ds:schemaRefs>
+</ds:datastoreItem>
+</file>
+
+<file path=customXml/itemProps2.xml><?xml version="1.0" encoding="utf-8"?>
+<ds:datastoreItem xmlns:ds="http://schemas.openxmlformats.org/officeDocument/2006/customXml" ds:itemID="{6D5CC77E-B466-4524-924A-B2F26AC3F871}">
+  <ds:schemaRefs>
+    <ds:schemaRef ds:uri="http://schemas.microsoft.com/sharepoint/v3/contenttype/forms"/>
+  </ds:schemaRefs>
+</ds:datastoreItem>
+</file>
+
+<file path=customXml/itemProps3.xml><?xml version="1.0" encoding="utf-8"?>
 <ds:datastoreItem xmlns:ds="http://schemas.openxmlformats.org/officeDocument/2006/customXml" ds:itemID="{0A97D959-2CBB-426A-BD84-3BE82111B136}">
   <ds:schemaRefs>
     <ds:schemaRef ds:uri="http://schemas.microsoft.com/office/2006/metadata/contentType"/>
@@ -15356,25 +15579,8 @@
 </ds:datastoreItem>
 </file>
 
-<file path=customXml/itemProps2.xml><?xml version="1.0" encoding="utf-8"?>
-<ds:datastoreItem xmlns:ds="http://schemas.openxmlformats.org/officeDocument/2006/customXml" ds:itemID="{6D5CC77E-B466-4524-924A-B2F26AC3F871}">
-  <ds:schemaRefs>
-    <ds:schemaRef ds:uri="http://schemas.microsoft.com/sharepoint/v3/contenttype/forms"/>
-  </ds:schemaRefs>
-</ds:datastoreItem>
-</file>
-
-<file path=customXml/itemProps3.xml><?xml version="1.0" encoding="utf-8"?>
-<ds:datastoreItem xmlns:ds="http://schemas.openxmlformats.org/officeDocument/2006/customXml" ds:itemID="{82F440D4-DFAC-47E1-92B7-1CEA472600A8}">
-  <ds:schemaRefs>
-    <ds:schemaRef ds:uri="http://schemas.microsoft.com/office/2006/metadata/properties"/>
-    <ds:schemaRef ds:uri="http://schemas.microsoft.com/office/infopath/2007/PartnerControls"/>
-  </ds:schemaRefs>
-</ds:datastoreItem>
-</file>
-
 <file path=customXml/itemProps4.xml><?xml version="1.0" encoding="utf-8"?>
-<ds:datastoreItem xmlns:ds="http://schemas.openxmlformats.org/officeDocument/2006/customXml" ds:itemID="{45D43FFA-982A-440E-BE5E-FCB16C7D10F3}">
+<ds:datastoreItem xmlns:ds="http://schemas.openxmlformats.org/officeDocument/2006/customXml" ds:itemID="{B9C3E8CF-DB81-4DB4-B625-0D15733F2B6C}">
   <ds:schemaRefs>
     <ds:schemaRef ds:uri="http://schemas.openxmlformats.org/officeDocument/2006/bibliography"/>
   </ds:schemaRefs>

</xml_diff>

<commit_message>
Último ajuste antes de revisión para aprobarlo
</commit_message>
<xml_diff>
--- a/FASE_2_SPRINT_5/DISEÑO/293-OD_AI2_RQ_MANT_2016050410580724_Modificaciones_Mantenimiento_Reales_Relaciona_Operación_y_Procesos_(SIGANEM_BACKLOG_3943).docx
+++ b/FASE_2_SPRINT_5/DISEÑO/293-OD_AI2_RQ_MANT_2016050410580724_Modificaciones_Mantenimiento_Reales_Relaciona_Operación_y_Procesos_(SIGANEM_BACKLOG_3943).docx
@@ -445,8 +445,6 @@
           <w:b/>
         </w:rPr>
       </w:pPr>
-      <w:bookmarkStart w:id="3" w:name="_GoBack"/>
-      <w:bookmarkEnd w:id="3"/>
     </w:p>
     <w:p>
       <w:pPr>
@@ -496,17 +494,8 @@
           <w:rFonts w:ascii="Arial" w:hAnsi="Arial" w:cs="Arial"/>
           <w:b/>
         </w:rPr>
-        <w:t xml:space="preserve">Preparado por: </w:t>
+        <w:t>Preparado por: GrupoMAS</w:t>
       </w:r>
-      <w:proofErr w:type="spellStart"/>
-      <w:r>
-        <w:rPr>
-          <w:rFonts w:ascii="Arial" w:hAnsi="Arial" w:cs="Arial"/>
-          <w:b/>
-        </w:rPr>
-        <w:t>GrupoMAS</w:t>
-      </w:r>
-      <w:proofErr w:type="spellEnd"/>
     </w:p>
     <w:p>
       <w:pPr>
@@ -1167,6 +1156,8 @@
             </w:rPr>
           </w:pPr>
         </w:p>
+        <w:bookmarkStart w:id="3" w:name="_GoBack"/>
+        <w:bookmarkEnd w:id="3"/>
         <w:p>
           <w:pPr>
             <w:pStyle w:val="TOC1"/>
@@ -1200,7 +1191,7 @@
             </w:rPr>
             <w:fldChar w:fldCharType="separate"/>
           </w:r>
-          <w:hyperlink w:anchor="_Toc459632505" w:history="1">
+          <w:hyperlink w:anchor="_Toc459891144" w:history="1">
             <w:r>
               <w:rPr>
                 <w:rStyle w:val="Hyperlink"/>
@@ -1248,7 +1239,7 @@
                 <w:noProof/>
                 <w:webHidden/>
               </w:rPr>
-              <w:instrText xml:space="preserve"> PAGEREF _Toc459632505 \h </w:instrText>
+              <w:instrText xml:space="preserve"> PAGEREF _Toc459891144 \h </w:instrText>
             </w:r>
             <w:r>
               <w:rPr>
@@ -1294,7 +1285,7 @@
               <w:lang w:val="es-CR" w:eastAsia="es-CR"/>
             </w:rPr>
           </w:pPr>
-          <w:hyperlink w:anchor="_Toc459632506" w:history="1">
+          <w:hyperlink w:anchor="_Toc459891145" w:history="1">
             <w:r>
               <w:rPr>
                 <w:rStyle w:val="Hyperlink"/>
@@ -1342,7 +1333,7 @@
                 <w:noProof/>
                 <w:webHidden/>
               </w:rPr>
-              <w:instrText xml:space="preserve"> PAGEREF _Toc459632506 \h </w:instrText>
+              <w:instrText xml:space="preserve"> PAGEREF _Toc459891145 \h </w:instrText>
             </w:r>
             <w:r>
               <w:rPr>
@@ -1388,7 +1379,7 @@
               <w:lang w:val="es-CR" w:eastAsia="es-CR"/>
             </w:rPr>
           </w:pPr>
-          <w:hyperlink w:anchor="_Toc459632507" w:history="1">
+          <w:hyperlink w:anchor="_Toc459891146" w:history="1">
             <w:r>
               <w:rPr>
                 <w:rStyle w:val="Hyperlink"/>
@@ -1436,7 +1427,7 @@
                 <w:noProof/>
                 <w:webHidden/>
               </w:rPr>
-              <w:instrText xml:space="preserve"> PAGEREF _Toc459632507 \h </w:instrText>
+              <w:instrText xml:space="preserve"> PAGEREF _Toc459891146 \h </w:instrText>
             </w:r>
             <w:r>
               <w:rPr>
@@ -1482,7 +1473,7 @@
               <w:lang w:val="es-CR" w:eastAsia="es-CR"/>
             </w:rPr>
           </w:pPr>
-          <w:hyperlink w:anchor="_Toc459632508" w:history="1">
+          <w:hyperlink w:anchor="_Toc459891147" w:history="1">
             <w:r>
               <w:rPr>
                 <w:rStyle w:val="Hyperlink"/>
@@ -1530,7 +1521,7 @@
                 <w:noProof/>
                 <w:webHidden/>
               </w:rPr>
-              <w:instrText xml:space="preserve"> PAGEREF _Toc459632508 \h </w:instrText>
+              <w:instrText xml:space="preserve"> PAGEREF _Toc459891147 \h </w:instrText>
             </w:r>
             <w:r>
               <w:rPr>
@@ -1576,7 +1567,7 @@
               <w:lang w:val="es-CR" w:eastAsia="es-CR"/>
             </w:rPr>
           </w:pPr>
-          <w:hyperlink w:anchor="_Toc459632509" w:history="1">
+          <w:hyperlink w:anchor="_Toc459891148" w:history="1">
             <w:r>
               <w:rPr>
                 <w:rStyle w:val="Hyperlink"/>
@@ -1624,7 +1615,7 @@
                 <w:noProof/>
                 <w:webHidden/>
               </w:rPr>
-              <w:instrText xml:space="preserve"> PAGEREF _Toc459632509 \h </w:instrText>
+              <w:instrText xml:space="preserve"> PAGEREF _Toc459891148 \h </w:instrText>
             </w:r>
             <w:r>
               <w:rPr>
@@ -1670,7 +1661,7 @@
               <w:lang w:val="es-CR" w:eastAsia="es-CR"/>
             </w:rPr>
           </w:pPr>
-          <w:hyperlink w:anchor="_Toc459632510" w:history="1">
+          <w:hyperlink w:anchor="_Toc459891149" w:history="1">
             <w:r>
               <w:rPr>
                 <w:rStyle w:val="Hyperlink"/>
@@ -1718,7 +1709,7 @@
                 <w:noProof/>
                 <w:webHidden/>
               </w:rPr>
-              <w:instrText xml:space="preserve"> PAGEREF _Toc459632510 \h </w:instrText>
+              <w:instrText xml:space="preserve"> PAGEREF _Toc459891149 \h </w:instrText>
             </w:r>
             <w:r>
               <w:rPr>
@@ -1738,7 +1729,7 @@
                 <w:noProof/>
                 <w:webHidden/>
               </w:rPr>
-              <w:t>8</w:t>
+              <w:t>9</w:t>
             </w:r>
             <w:r>
               <w:rPr>
@@ -1763,7 +1754,7 @@
               <w:lang w:val="es-CR" w:eastAsia="es-CR"/>
             </w:rPr>
           </w:pPr>
-          <w:hyperlink w:anchor="_Toc459632511" w:history="1">
+          <w:hyperlink w:anchor="_Toc459891150" w:history="1">
             <w:r>
               <w:rPr>
                 <w:rStyle w:val="Hyperlink"/>
@@ -1810,7 +1801,7 @@
                 <w:noProof/>
                 <w:webHidden/>
               </w:rPr>
-              <w:instrText xml:space="preserve"> PAGEREF _Toc459632511 \h </w:instrText>
+              <w:instrText xml:space="preserve"> PAGEREF _Toc459891150 \h </w:instrText>
             </w:r>
             <w:r>
               <w:rPr>
@@ -1830,7 +1821,7 @@
                 <w:noProof/>
                 <w:webHidden/>
               </w:rPr>
-              <w:t>8</w:t>
+              <w:t>9</w:t>
             </w:r>
             <w:r>
               <w:rPr>
@@ -1855,7 +1846,7 @@
               <w:lang w:val="es-CR" w:eastAsia="es-CR"/>
             </w:rPr>
           </w:pPr>
-          <w:hyperlink w:anchor="_Toc459632512" w:history="1">
+          <w:hyperlink w:anchor="_Toc459891151" w:history="1">
             <w:r>
               <w:rPr>
                 <w:rStyle w:val="Hyperlink"/>
@@ -1902,7 +1893,7 @@
                 <w:noProof/>
                 <w:webHidden/>
               </w:rPr>
-              <w:instrText xml:space="preserve"> PAGEREF _Toc459632512 \h </w:instrText>
+              <w:instrText xml:space="preserve"> PAGEREF _Toc459891151 \h </w:instrText>
             </w:r>
             <w:r>
               <w:rPr>
@@ -1922,7 +1913,7 @@
                 <w:noProof/>
                 <w:webHidden/>
               </w:rPr>
-              <w:t>8</w:t>
+              <w:t>9</w:t>
             </w:r>
             <w:r>
               <w:rPr>
@@ -1947,7 +1938,7 @@
               <w:lang w:val="es-CR" w:eastAsia="es-CR"/>
             </w:rPr>
           </w:pPr>
-          <w:hyperlink w:anchor="_Toc459632513" w:history="1">
+          <w:hyperlink w:anchor="_Toc459891152" w:history="1">
             <w:r>
               <w:rPr>
                 <w:rStyle w:val="Hyperlink"/>
@@ -1994,7 +1985,7 @@
                 <w:noProof/>
                 <w:webHidden/>
               </w:rPr>
-              <w:instrText xml:space="preserve"> PAGEREF _Toc459632513 \h </w:instrText>
+              <w:instrText xml:space="preserve"> PAGEREF _Toc459891152 \h </w:instrText>
             </w:r>
             <w:r>
               <w:rPr>
@@ -2014,7 +2005,7 @@
                 <w:noProof/>
                 <w:webHidden/>
               </w:rPr>
-              <w:t>8</w:t>
+              <w:t>9</w:t>
             </w:r>
             <w:r>
               <w:rPr>
@@ -2039,7 +2030,7 @@
               <w:lang w:val="es-CR" w:eastAsia="es-CR"/>
             </w:rPr>
           </w:pPr>
-          <w:hyperlink w:anchor="_Toc459632514" w:history="1">
+          <w:hyperlink w:anchor="_Toc459891153" w:history="1">
             <w:r>
               <w:rPr>
                 <w:rStyle w:val="Hyperlink"/>
@@ -2086,7 +2077,7 @@
                 <w:noProof/>
                 <w:webHidden/>
               </w:rPr>
-              <w:instrText xml:space="preserve"> PAGEREF _Toc459632514 \h </w:instrText>
+              <w:instrText xml:space="preserve"> PAGEREF _Toc459891153 \h </w:instrText>
             </w:r>
             <w:r>
               <w:rPr>
@@ -2106,7 +2097,7 @@
                 <w:noProof/>
                 <w:webHidden/>
               </w:rPr>
-              <w:t>8</w:t>
+              <w:t>9</w:t>
             </w:r>
             <w:r>
               <w:rPr>
@@ -2131,7 +2122,7 @@
               <w:lang w:val="es-CR" w:eastAsia="es-CR"/>
             </w:rPr>
           </w:pPr>
-          <w:hyperlink w:anchor="_Toc459632515" w:history="1">
+          <w:hyperlink w:anchor="_Toc459891154" w:history="1">
             <w:r>
               <w:rPr>
                 <w:rStyle w:val="Hyperlink"/>
@@ -2178,7 +2169,7 @@
                 <w:noProof/>
                 <w:webHidden/>
               </w:rPr>
-              <w:instrText xml:space="preserve"> PAGEREF _Toc459632515 \h </w:instrText>
+              <w:instrText xml:space="preserve"> PAGEREF _Toc459891154 \h </w:instrText>
             </w:r>
             <w:r>
               <w:rPr>
@@ -2198,7 +2189,7 @@
                 <w:noProof/>
                 <w:webHidden/>
               </w:rPr>
-              <w:t>8</w:t>
+              <w:t>9</w:t>
             </w:r>
             <w:r>
               <w:rPr>
@@ -2223,7 +2214,7 @@
               <w:lang w:val="es-CR" w:eastAsia="es-CR"/>
             </w:rPr>
           </w:pPr>
-          <w:hyperlink w:anchor="_Toc459632516" w:history="1">
+          <w:hyperlink w:anchor="_Toc459891155" w:history="1">
             <w:r>
               <w:rPr>
                 <w:rStyle w:val="Hyperlink"/>
@@ -2270,7 +2261,7 @@
                 <w:noProof/>
                 <w:webHidden/>
               </w:rPr>
-              <w:instrText xml:space="preserve"> PAGEREF _Toc459632516 \h </w:instrText>
+              <w:instrText xml:space="preserve"> PAGEREF _Toc459891155 \h </w:instrText>
             </w:r>
             <w:r>
               <w:rPr>
@@ -2290,7 +2281,7 @@
                 <w:noProof/>
                 <w:webHidden/>
               </w:rPr>
-              <w:t>9</w:t>
+              <w:t>10</w:t>
             </w:r>
             <w:r>
               <w:rPr>
@@ -2315,7 +2306,7 @@
               <w:lang w:val="es-CR" w:eastAsia="es-CR"/>
             </w:rPr>
           </w:pPr>
-          <w:hyperlink w:anchor="_Toc459632517" w:history="1">
+          <w:hyperlink w:anchor="_Toc459891156" w:history="1">
             <w:r>
               <w:rPr>
                 <w:rStyle w:val="Hyperlink"/>
@@ -2362,7 +2353,7 @@
                 <w:noProof/>
                 <w:webHidden/>
               </w:rPr>
-              <w:instrText xml:space="preserve"> PAGEREF _Toc459632517 \h </w:instrText>
+              <w:instrText xml:space="preserve"> PAGEREF _Toc459891156 \h </w:instrText>
             </w:r>
             <w:r>
               <w:rPr>
@@ -2382,7 +2373,7 @@
                 <w:noProof/>
                 <w:webHidden/>
               </w:rPr>
-              <w:t>9</w:t>
+              <w:t>10</w:t>
             </w:r>
             <w:r>
               <w:rPr>
@@ -2408,7 +2399,7 @@
               <w:lang w:val="es-CR" w:eastAsia="es-CR"/>
             </w:rPr>
           </w:pPr>
-          <w:hyperlink w:anchor="_Toc459632518" w:history="1">
+          <w:hyperlink w:anchor="_Toc459891157" w:history="1">
             <w:r>
               <w:rPr>
                 <w:rStyle w:val="Hyperlink"/>
@@ -2456,7 +2447,7 @@
                 <w:noProof/>
                 <w:webHidden/>
               </w:rPr>
-              <w:instrText xml:space="preserve"> PAGEREF _Toc459632518 \h </w:instrText>
+              <w:instrText xml:space="preserve"> PAGEREF _Toc459891157 \h </w:instrText>
             </w:r>
             <w:r>
               <w:rPr>
@@ -2949,7 +2940,7 @@
           <w:lang w:val="es-MX"/>
         </w:rPr>
       </w:pPr>
-      <w:bookmarkStart w:id="4" w:name="_Toc459632505"/>
+      <w:bookmarkStart w:id="4" w:name="_Toc459891144"/>
       <w:r>
         <w:rPr>
           <w:rFonts w:asciiTheme="minorHAnsi" w:eastAsiaTheme="majorEastAsia" w:hAnsiTheme="minorHAnsi" w:cstheme="majorBidi"/>
@@ -3028,7 +3019,7 @@
           <w:lang w:val="es-MX"/>
         </w:rPr>
       </w:pPr>
-      <w:bookmarkStart w:id="5" w:name="_Toc459632506"/>
+      <w:bookmarkStart w:id="5" w:name="_Toc459891145"/>
       <w:r>
         <w:rPr>
           <w:rFonts w:asciiTheme="minorHAnsi" w:eastAsiaTheme="majorEastAsia" w:hAnsiTheme="minorHAnsi" w:cstheme="majorBidi"/>
@@ -3600,7 +3591,7 @@
         </w:rPr>
       </w:pPr>
       <w:bookmarkStart w:id="6" w:name="_Toc309999445"/>
-      <w:bookmarkStart w:id="7" w:name="_Toc459632507"/>
+      <w:bookmarkStart w:id="7" w:name="_Toc459891146"/>
       <w:r>
         <w:rPr>
           <w:rFonts w:asciiTheme="minorHAnsi" w:eastAsiaTheme="majorEastAsia" w:hAnsiTheme="minorHAnsi" w:cstheme="majorBidi"/>
@@ -3668,7 +3659,7 @@
           <w:lang w:val="es-MX"/>
         </w:rPr>
       </w:pPr>
-      <w:bookmarkStart w:id="8" w:name="_Toc459632508"/>
+      <w:bookmarkStart w:id="8" w:name="_Toc459891147"/>
       <w:r>
         <w:rPr>
           <w:rFonts w:asciiTheme="minorHAnsi" w:eastAsiaTheme="majorEastAsia" w:hAnsiTheme="minorHAnsi" w:cstheme="majorBidi"/>
@@ -4319,25 +4310,14 @@
                 <w:szCs w:val="20"/>
               </w:rPr>
             </w:pPr>
-            <w:proofErr w:type="spellStart"/>
-            <w:r>
-              <w:rPr>
-                <w:rFonts w:ascii="Arial" w:hAnsi="Arial" w:cs="Arial"/>
-                <w:b/>
-                <w:sz w:val="20"/>
-                <w:szCs w:val="20"/>
-              </w:rPr>
-              <w:t>Postcondiciones</w:t>
-            </w:r>
-            <w:proofErr w:type="spellEnd"/>
-            <w:r>
-              <w:rPr>
-                <w:rFonts w:ascii="Arial" w:hAnsi="Arial" w:cs="Arial"/>
-                <w:b/>
-                <w:sz w:val="20"/>
-                <w:szCs w:val="20"/>
-              </w:rPr>
-              <w:t xml:space="preserve"> y datos de salida</w:t>
+            <w:r>
+              <w:rPr>
+                <w:rFonts w:ascii="Arial" w:hAnsi="Arial" w:cs="Arial"/>
+                <w:b/>
+                <w:sz w:val="20"/>
+                <w:szCs w:val="20"/>
+              </w:rPr>
+              <w:t>Postcondiciones y datos de salida</w:t>
             </w:r>
           </w:p>
         </w:tc>
@@ -5245,6 +5225,32 @@
             <w:pPr>
               <w:pStyle w:val="ListParagraph"/>
               <w:numPr>
+                <w:ilvl w:val="3"/>
+                <w:numId w:val="2"/>
+              </w:numPr>
+              <w:spacing w:before="60" w:after="60" w:line="240" w:lineRule="auto"/>
+              <w:jc w:val="both"/>
+              <w:rPr>
+                <w:rFonts w:ascii="Arial" w:eastAsia="Times New Roman" w:hAnsi="Arial" w:cs="Arial"/>
+                <w:sz w:val="20"/>
+                <w:szCs w:val="20"/>
+                <w:lang w:eastAsia="es-ES"/>
+              </w:rPr>
+            </w:pPr>
+            <w:r>
+              <w:rPr>
+                <w:rFonts w:ascii="Arial" w:eastAsia="Times New Roman" w:hAnsi="Arial" w:cs="Arial"/>
+                <w:sz w:val="20"/>
+                <w:szCs w:val="20"/>
+                <w:lang w:eastAsia="es-ES"/>
+              </w:rPr>
+              <w:t>Desactivar el indicador de que el valor del campo “Monto Grado Gravamen” fue ajustado por el usuario antes de que este proceso fuera ejecutado.</w:t>
+            </w:r>
+          </w:p>
+          <w:p>
+            <w:pPr>
+              <w:pStyle w:val="ListParagraph"/>
+              <w:numPr>
                 <w:ilvl w:val="2"/>
                 <w:numId w:val="2"/>
               </w:numPr>
@@ -5328,7 +5334,43 @@
                 <w:szCs w:val="20"/>
                 <w:lang w:eastAsia="es-ES"/>
               </w:rPr>
-              <w:t>El valor del campo “Monto Grado Gravamen” deberá poseer el mismo valor del campo “Monto Grado Gravamen Modificado”; en caso de que este no posea valor se deberá asignar el valor del campo “Monto Grado Gravamen Original”.</w:t>
+              <w:t xml:space="preserve">El valor del campo “Monto Grado Gravamen” </w:t>
+            </w:r>
+            <w:r>
+              <w:rPr>
+                <w:rFonts w:ascii="Arial" w:eastAsia="Times New Roman" w:hAnsi="Arial" w:cs="Arial"/>
+                <w:sz w:val="20"/>
+                <w:szCs w:val="20"/>
+                <w:lang w:eastAsia="es-ES"/>
+              </w:rPr>
+              <w:lastRenderedPageBreak/>
+              <w:t>deberá poseer el mismo valor del campo “Monto Grado Gravamen Modificado”; en caso de que este no posea valor se deberá asignar el valor del campo “Monto Grado Gravamen Original”.</w:t>
+            </w:r>
+          </w:p>
+          <w:p>
+            <w:pPr>
+              <w:pStyle w:val="ListParagraph"/>
+              <w:numPr>
+                <w:ilvl w:val="3"/>
+                <w:numId w:val="2"/>
+              </w:numPr>
+              <w:spacing w:before="60" w:after="60" w:line="240" w:lineRule="auto"/>
+              <w:jc w:val="both"/>
+              <w:rPr>
+                <w:rFonts w:ascii="Arial" w:eastAsia="Times New Roman" w:hAnsi="Arial" w:cs="Arial"/>
+                <w:sz w:val="20"/>
+                <w:szCs w:val="20"/>
+                <w:lang w:eastAsia="es-ES"/>
+              </w:rPr>
+            </w:pPr>
+            <w:r>
+              <w:rPr>
+                <w:rFonts w:ascii="Arial" w:eastAsia="Times New Roman" w:hAnsi="Arial" w:cs="Arial"/>
+                <w:sz w:val="20"/>
+                <w:szCs w:val="20"/>
+                <w:lang w:eastAsia="es-ES"/>
+              </w:rPr>
+              <w:t>Desactivar el indicador de que el valor del campo “Monto Grado Gravamen” fue ajustado por el usuario antes de que este proceso fuera ejecutado.</w:t>
             </w:r>
           </w:p>
           <w:p>
@@ -5354,7 +5396,6 @@
                 <w:sz w:val="20"/>
                 <w:szCs w:val="20"/>
               </w:rPr>
-              <w:lastRenderedPageBreak/>
               <w:t>Coloniza Montos Prioridades de Garantías</w:t>
             </w:r>
             <w:r>
@@ -5584,27 +5625,7 @@
                 <w:sz w:val="20"/>
                 <w:szCs w:val="20"/>
               </w:rPr>
-              <w:t xml:space="preserve">Actualiza Porcentajes de Aceptación </w:t>
-            </w:r>
-            <w:proofErr w:type="spellStart"/>
-            <w:r>
-              <w:rPr>
-                <w:rFonts w:ascii="Arial" w:hAnsi="Arial" w:cs="Arial"/>
-                <w:b/>
-                <w:sz w:val="20"/>
-                <w:szCs w:val="20"/>
-              </w:rPr>
-              <w:t>GarOper</w:t>
-            </w:r>
-            <w:proofErr w:type="spellEnd"/>
-            <w:r>
-              <w:rPr>
-                <w:rFonts w:ascii="Arial" w:hAnsi="Arial" w:cs="Arial"/>
-                <w:b/>
-                <w:sz w:val="20"/>
-                <w:szCs w:val="20"/>
-              </w:rPr>
-              <w:t>:</w:t>
+              <w:t>Actualiza Porcentajes de Aceptación GarOper:</w:t>
             </w:r>
             <w:r>
               <w:rPr>
@@ -5681,19 +5702,8 @@
                 <w:sz w:val="20"/>
                 <w:szCs w:val="20"/>
               </w:rPr>
-              <w:t xml:space="preserve">Actualiza Porcentaje Responsabilidad </w:t>
-            </w:r>
-            <w:proofErr w:type="spellStart"/>
-            <w:r>
-              <w:rPr>
-                <w:rFonts w:ascii="Arial" w:hAnsi="Arial" w:cs="Arial"/>
-                <w:b/>
-                <w:sz w:val="20"/>
-                <w:szCs w:val="20"/>
-              </w:rPr>
-              <w:t>GarOper</w:t>
-            </w:r>
-            <w:proofErr w:type="spellEnd"/>
+              <w:t>Actualiza Porcentaje Responsabilidad GarOper</w:t>
+            </w:r>
             <w:r>
               <w:rPr>
                 <w:rFonts w:ascii="Arial" w:eastAsia="Times New Roman" w:hAnsi="Arial" w:cs="Arial"/>
@@ -5774,29 +5784,7 @@
                 <w:szCs w:val="20"/>
                 <w:lang w:eastAsia="es-ES"/>
               </w:rPr>
-              <w:t xml:space="preserve">Calcula Monto Mitigador </w:t>
-            </w:r>
-            <w:proofErr w:type="spellStart"/>
-            <w:r>
-              <w:rPr>
-                <w:rFonts w:ascii="Arial" w:eastAsia="Times New Roman" w:hAnsi="Arial" w:cs="Arial"/>
-                <w:b/>
-                <w:sz w:val="20"/>
-                <w:szCs w:val="20"/>
-                <w:lang w:eastAsia="es-ES"/>
-              </w:rPr>
-              <w:t>GarOper</w:t>
-            </w:r>
-            <w:proofErr w:type="spellEnd"/>
-            <w:r>
-              <w:rPr>
-                <w:rFonts w:ascii="Arial" w:eastAsia="Times New Roman" w:hAnsi="Arial" w:cs="Arial"/>
-                <w:b/>
-                <w:sz w:val="20"/>
-                <w:szCs w:val="20"/>
-                <w:lang w:eastAsia="es-ES"/>
-              </w:rPr>
-              <w:t>:</w:t>
+              <w:t>Calcula Monto Mitigador GarOper:</w:t>
             </w:r>
             <w:r>
               <w:rPr>
@@ -5902,7 +5890,16 @@
                 <w:color w:val="000000"/>
                 <w:sz w:val="20"/>
               </w:rPr>
-              <w:t>l sistema deberá extraer este dato según los siguientes criterios:</w:t>
+              <w:t xml:space="preserve">l </w:t>
+            </w:r>
+            <w:r>
+              <w:rPr>
+                <w:rFonts w:ascii="Arial" w:hAnsi="Arial" w:cs="Arial"/>
+                <w:color w:val="000000"/>
+                <w:sz w:val="20"/>
+              </w:rPr>
+              <w:lastRenderedPageBreak/>
+              <w:t>sistema deberá extraer este dato según los siguientes criterios:</w:t>
             </w:r>
           </w:p>
           <w:p>
@@ -6071,17 +6068,7 @@
                 <w:szCs w:val="20"/>
                 <w:lang w:eastAsia="es-ES"/>
               </w:rPr>
-              <w:t xml:space="preserve">Si, debido al no cumplimiento de las precondiciones, el cálculo no se </w:t>
-            </w:r>
-            <w:r>
-              <w:rPr>
-                <w:rFonts w:ascii="Arial" w:eastAsia="Times New Roman" w:hAnsi="Arial" w:cs="Arial"/>
-                <w:sz w:val="20"/>
-                <w:szCs w:val="20"/>
-                <w:lang w:eastAsia="es-ES"/>
-              </w:rPr>
-              <w:lastRenderedPageBreak/>
-              <w:t xml:space="preserve">puede realizar para determinada relación, se </w:t>
+              <w:t xml:space="preserve">Si, debido al no cumplimiento de las precondiciones, el cálculo no se puede realizar para determinada relación, se </w:t>
             </w:r>
             <w:r>
               <w:rPr>
@@ -6365,25 +6352,14 @@
                 <w:szCs w:val="20"/>
               </w:rPr>
             </w:pPr>
-            <w:proofErr w:type="spellStart"/>
-            <w:r>
-              <w:rPr>
-                <w:rFonts w:ascii="Arial" w:hAnsi="Arial" w:cs="Arial"/>
-                <w:b/>
-                <w:sz w:val="20"/>
-                <w:szCs w:val="20"/>
-              </w:rPr>
-              <w:t>Postcondiciones</w:t>
-            </w:r>
-            <w:proofErr w:type="spellEnd"/>
-            <w:r>
-              <w:rPr>
-                <w:rFonts w:ascii="Arial" w:hAnsi="Arial" w:cs="Arial"/>
-                <w:b/>
-                <w:sz w:val="20"/>
-                <w:szCs w:val="20"/>
-              </w:rPr>
-              <w:t xml:space="preserve"> y datos de salida</w:t>
+            <w:r>
+              <w:rPr>
+                <w:rFonts w:ascii="Arial" w:hAnsi="Arial" w:cs="Arial"/>
+                <w:b/>
+                <w:sz w:val="20"/>
+                <w:szCs w:val="20"/>
+              </w:rPr>
+              <w:t>Postcondiciones y datos de salida</w:t>
             </w:r>
           </w:p>
         </w:tc>
@@ -6493,7 +6469,7 @@
           <v:shape id="_x0000_i1025" type="#_x0000_t75" style="width:76.5pt;height:50.25pt" o:ole="">
             <v:imagedata r:id="rId11" o:title=""/>
           </v:shape>
-          <o:OLEObject Type="Embed" ProgID="Excel.Sheet.12" ShapeID="_x0000_i1025" DrawAspect="Icon" ObjectID="_1533376649" r:id="rId12"/>
+          <o:OLEObject Type="Embed" ProgID="Excel.Sheet.12" ShapeID="_x0000_i1025" DrawAspect="Icon" ObjectID="_1533632972" r:id="rId12"/>
         </w:object>
       </w:r>
     </w:p>
@@ -7258,7 +7234,16 @@
                 <w:color w:val="000000"/>
                 <w:sz w:val="20"/>
               </w:rPr>
-              <w:t xml:space="preserve"> El usuario selecciona una garantía de la lista y consulta la información de la relación, según el tipo de garantía, dentro de la cual se encuentra el dato referente al “Monto Grado Gravamen”; el sistema deberá extraer este dato según los siguientes criterios:</w:t>
+              <w:t xml:space="preserve"> El usuario selecciona una garantía de la lista y consulta la información de la relación, según el tipo de garantía, dentro de la </w:t>
+            </w:r>
+            <w:r>
+              <w:rPr>
+                <w:rFonts w:ascii="Arial" w:hAnsi="Arial" w:cs="Arial"/>
+                <w:color w:val="000000"/>
+                <w:sz w:val="20"/>
+              </w:rPr>
+              <w:lastRenderedPageBreak/>
+              <w:t>cual se encuentra el dato referente al “Monto Grado Gravamen”; el sistema deberá extraer este dato según los siguientes criterios:</w:t>
             </w:r>
           </w:p>
           <w:p>
@@ -7282,71 +7267,7 @@
                 <w:color w:val="000000"/>
                 <w:sz w:val="20"/>
               </w:rPr>
-              <w:t>Si el campo “</w:t>
-            </w:r>
-            <w:r>
-              <w:rPr>
-                <w:rFonts w:ascii="Arial" w:hAnsi="Arial" w:cs="Arial"/>
-                <w:color w:val="000000"/>
-                <w:sz w:val="20"/>
-              </w:rPr>
-              <w:t>Monto Grado Gravamen</w:t>
-            </w:r>
-            <w:r>
-              <w:rPr>
-                <w:rFonts w:ascii="Arial" w:hAnsi="Arial" w:cs="Arial"/>
-                <w:color w:val="000000"/>
-                <w:sz w:val="20"/>
-              </w:rPr>
-              <w:t>”</w:t>
-            </w:r>
-            <w:r>
-              <w:rPr>
-                <w:rFonts w:ascii="Arial" w:hAnsi="Arial" w:cs="Arial"/>
-                <w:color w:val="000000"/>
-                <w:sz w:val="20"/>
-              </w:rPr>
-              <w:t xml:space="preserve"> no posee valor se deberá extraer el valor del campo</w:t>
-            </w:r>
-            <w:r>
-              <w:rPr>
-                <w:rFonts w:ascii="Arial" w:hAnsi="Arial" w:cs="Arial"/>
-                <w:color w:val="000000"/>
-                <w:sz w:val="20"/>
-              </w:rPr>
-              <w:t xml:space="preserve"> “Monto Grado Gravamen </w:t>
-            </w:r>
-            <w:r>
-              <w:rPr>
-                <w:rFonts w:ascii="Arial" w:hAnsi="Arial" w:cs="Arial"/>
-                <w:color w:val="000000"/>
-                <w:sz w:val="20"/>
-              </w:rPr>
-              <w:t>Modificado</w:t>
-            </w:r>
-            <w:r>
-              <w:rPr>
-                <w:rFonts w:ascii="Arial" w:hAnsi="Arial" w:cs="Arial"/>
-                <w:color w:val="000000"/>
-                <w:sz w:val="20"/>
-              </w:rPr>
-              <w:t xml:space="preserve">”, </w:t>
-            </w:r>
-            <w:r>
-              <w:rPr>
-                <w:rFonts w:ascii="Arial" w:hAnsi="Arial" w:cs="Arial"/>
-                <w:color w:val="000000"/>
-                <w:sz w:val="20"/>
-              </w:rPr>
-              <w:t xml:space="preserve">ambos a nivel </w:t>
-            </w:r>
-            <w:r>
-              <w:rPr>
-                <w:rFonts w:ascii="Arial" w:hAnsi="Arial" w:cs="Arial"/>
-                <w:color w:val="000000"/>
-                <w:sz w:val="20"/>
-              </w:rPr>
-              <w:t>de base de datos.</w:t>
+              <w:t>Cuando la relación es nueva y aún no se ha ejecutado el proceso de actualización del monto del grado gravamen, deberá mostrarse el valor ingresado por el usuario (campo “Monto Grado Gravamen Original”).</w:t>
             </w:r>
           </w:p>
           <w:p>
@@ -7370,39 +7291,55 @@
                 <w:color w:val="000000"/>
                 <w:sz w:val="20"/>
               </w:rPr>
-              <w:t xml:space="preserve">Si </w:t>
-            </w:r>
-            <w:r>
+              <w:t>Cuando la relación es nueva y aún no se ha ejecutado el proceso de actualización del monto del grado gravamen, pero el usuario realizó un ajuste en el monto grado gravamen, deberá mostrarse el valor ajustado por el usuario (campo “Monto Grado Gravamen Modificado”).</w:t>
+            </w:r>
+          </w:p>
+          <w:p>
+            <w:pPr>
+              <w:pStyle w:val="ListParagraph"/>
+              <w:numPr>
+                <w:ilvl w:val="0"/>
+                <w:numId w:val="6"/>
+              </w:numPr>
+              <w:spacing w:before="60" w:after="60" w:line="240" w:lineRule="auto"/>
+              <w:jc w:val="both"/>
               <w:rPr>
                 <w:rFonts w:ascii="Arial" w:hAnsi="Arial" w:cs="Arial"/>
                 <w:color w:val="000000"/>
                 <w:sz w:val="20"/>
               </w:rPr>
-              <w:t>los campos</w:t>
-            </w:r>
+            </w:pPr>
             <w:r>
               <w:rPr>
                 <w:rFonts w:ascii="Arial" w:hAnsi="Arial" w:cs="Arial"/>
                 <w:color w:val="000000"/>
                 <w:sz w:val="20"/>
               </w:rPr>
-              <w:t xml:space="preserve"> </w:t>
-            </w:r>
-            <w:r>
+              <w:t>Cuando la relación no es nueva y el proceso se ha ejecutado, deberá mostrarse el valor calculado por el sistema (campo “Monto Grado Gravamen Calculado”).</w:t>
+            </w:r>
+          </w:p>
+          <w:p>
+            <w:pPr>
+              <w:pStyle w:val="ListParagraph"/>
+              <w:numPr>
+                <w:ilvl w:val="0"/>
+                <w:numId w:val="6"/>
+              </w:numPr>
+              <w:spacing w:before="60" w:after="60" w:line="240" w:lineRule="auto"/>
+              <w:jc w:val="both"/>
               <w:rPr>
                 <w:rFonts w:ascii="Arial" w:hAnsi="Arial" w:cs="Arial"/>
                 <w:color w:val="000000"/>
                 <w:sz w:val="20"/>
               </w:rPr>
-              <w:t>“</w:t>
-            </w:r>
+            </w:pPr>
             <w:r>
               <w:rPr>
                 <w:rFonts w:ascii="Arial" w:hAnsi="Arial" w:cs="Arial"/>
                 <w:color w:val="000000"/>
                 <w:sz w:val="20"/>
               </w:rPr>
-              <w:t>Monto Grado Gravamen</w:t>
+              <w:t>Cuando la relación no es nueva, el proceso se ha ejecutado y el usuario realizó un ajuste en el monto grado gravamen, deberá mostrarse el valor ajustado por el usuario (campo “Monto Grado Gravamen Modificado”</w:t>
             </w:r>
             <w:r>
               <w:rPr>
@@ -7410,7 +7347,7 @@
                 <w:color w:val="000000"/>
                 <w:sz w:val="20"/>
               </w:rPr>
-              <w:t xml:space="preserve">” y </w:t>
+              <w:t xml:space="preserve"> e indicador de valor ajustado activo</w:t>
             </w:r>
             <w:r>
               <w:rPr>
@@ -7418,79 +7355,55 @@
                 <w:color w:val="000000"/>
                 <w:sz w:val="20"/>
               </w:rPr>
-              <w:t>“</w:t>
-            </w:r>
-            <w:r>
+              <w:t>).</w:t>
+            </w:r>
+          </w:p>
+          <w:p>
+            <w:pPr>
+              <w:pStyle w:val="ListParagraph"/>
+              <w:numPr>
+                <w:ilvl w:val="0"/>
+                <w:numId w:val="6"/>
+              </w:numPr>
+              <w:spacing w:before="60" w:after="60" w:line="240" w:lineRule="auto"/>
+              <w:jc w:val="both"/>
               <w:rPr>
                 <w:rFonts w:ascii="Arial" w:hAnsi="Arial" w:cs="Arial"/>
                 <w:color w:val="000000"/>
                 <w:sz w:val="20"/>
               </w:rPr>
-              <w:t>Monto Grado Gravamen</w:t>
-            </w:r>
+            </w:pPr>
             <w:r>
               <w:rPr>
                 <w:rFonts w:ascii="Arial" w:hAnsi="Arial" w:cs="Arial"/>
                 <w:color w:val="000000"/>
                 <w:sz w:val="20"/>
               </w:rPr>
-              <w:t xml:space="preserve"> Modificado” no posee</w:t>
-            </w:r>
-            <w:r>
+              <w:t>Cuando ya se ha ejecutado el proceso de actualización del monto del grado gravamen, deberá mostrarse el valor calculado por el sistema (campo “Monto Grado Gravamen Calculado”).</w:t>
+            </w:r>
+          </w:p>
+          <w:p>
+            <w:pPr>
+              <w:pStyle w:val="ListParagraph"/>
+              <w:numPr>
+                <w:ilvl w:val="0"/>
+                <w:numId w:val="6"/>
+              </w:numPr>
+              <w:spacing w:before="60" w:after="60" w:line="240" w:lineRule="auto"/>
+              <w:jc w:val="both"/>
               <w:rPr>
                 <w:rFonts w:ascii="Arial" w:hAnsi="Arial" w:cs="Arial"/>
                 <w:color w:val="000000"/>
                 <w:sz w:val="20"/>
               </w:rPr>
-              <w:t>n</w:t>
-            </w:r>
+            </w:pPr>
             <w:r>
               <w:rPr>
                 <w:rFonts w:ascii="Arial" w:hAnsi="Arial" w:cs="Arial"/>
                 <w:color w:val="000000"/>
                 <w:sz w:val="20"/>
               </w:rPr>
-              <w:t xml:space="preserve"> valor</w:t>
-            </w:r>
-            <w:r>
-              <w:rPr>
-                <w:rFonts w:ascii="Arial" w:hAnsi="Arial" w:cs="Arial"/>
-                <w:color w:val="000000"/>
-                <w:sz w:val="20"/>
-              </w:rPr>
-              <w:t>,</w:t>
-            </w:r>
-            <w:r>
-              <w:rPr>
-                <w:rFonts w:ascii="Arial" w:hAnsi="Arial" w:cs="Arial"/>
-                <w:color w:val="000000"/>
-                <w:sz w:val="20"/>
-              </w:rPr>
-              <w:t xml:space="preserve"> se deberá extraer el valor del campo</w:t>
-            </w:r>
-            <w:r>
-              <w:rPr>
-                <w:rFonts w:ascii="Arial" w:hAnsi="Arial" w:cs="Arial"/>
-                <w:color w:val="000000"/>
-                <w:sz w:val="20"/>
-              </w:rPr>
-              <w:t xml:space="preserve"> “Monto Grado Gravamen Original”, </w:t>
-            </w:r>
-            <w:r>
-              <w:rPr>
-                <w:rFonts w:ascii="Arial" w:hAnsi="Arial" w:cs="Arial"/>
-                <w:color w:val="000000"/>
-                <w:sz w:val="20"/>
-              </w:rPr>
-              <w:t xml:space="preserve">ambos a nivel </w:t>
-            </w:r>
-            <w:r>
-              <w:rPr>
-                <w:rFonts w:ascii="Arial" w:hAnsi="Arial" w:cs="Arial"/>
-                <w:color w:val="000000"/>
-                <w:sz w:val="20"/>
-              </w:rPr>
-              <w:t>de base de datos.</w:t>
+              <w:t>En caso de que el cálculo no se pueda realizar, por la falta de datos en los campos “Saldo Colonizado” o “Saldo Original Colonizado”, se mostrará el valor ajustado por el usuario (campo “Monto Grado Gravamen Modificado”), o bien, el valor ingresado por el usuario (campo “Monto Grado Gravamen Original”, si el valor no ha sido ajustado por el usuario).</w:t>
             </w:r>
           </w:p>
           <w:p>
@@ -7584,7 +7497,79 @@
                 <w:color w:val="000000"/>
                 <w:sz w:val="20"/>
               </w:rPr>
-              <w:t xml:space="preserve"> Modificado” de base de datos.</w:t>
+              <w:t xml:space="preserve"> Modificado” de base de datos</w:t>
+            </w:r>
+            <w:r>
+              <w:rPr>
+                <w:rFonts w:ascii="Arial" w:hAnsi="Arial" w:cs="Arial"/>
+                <w:color w:val="000000"/>
+                <w:sz w:val="20"/>
+              </w:rPr>
+              <w:t xml:space="preserve">, adicionalmente deberá activar el indicador de que </w:t>
+            </w:r>
+            <w:r>
+              <w:rPr>
+                <w:rFonts w:ascii="Arial" w:hAnsi="Arial" w:cs="Arial"/>
+                <w:color w:val="000000"/>
+                <w:sz w:val="20"/>
+              </w:rPr>
+              <w:t>e</w:t>
+            </w:r>
+            <w:r>
+              <w:rPr>
+                <w:rFonts w:ascii="Arial" w:hAnsi="Arial" w:cs="Arial"/>
+                <w:color w:val="000000"/>
+                <w:sz w:val="20"/>
+              </w:rPr>
+              <w:t>l dato fue modificado</w:t>
+            </w:r>
+            <w:r>
+              <w:rPr>
+                <w:rFonts w:ascii="Arial" w:hAnsi="Arial" w:cs="Arial"/>
+                <w:color w:val="000000"/>
+                <w:sz w:val="20"/>
+              </w:rPr>
+              <w:t xml:space="preserve"> (</w:t>
+            </w:r>
+            <w:r>
+              <w:rPr>
+                <w:rFonts w:ascii="Arial" w:hAnsi="Arial" w:cs="Arial"/>
+                <w:color w:val="000000"/>
+                <w:sz w:val="20"/>
+              </w:rPr>
+              <w:t>esto para que al momento de consultar nueva</w:t>
+            </w:r>
+            <w:r>
+              <w:rPr>
+                <w:rFonts w:ascii="Arial" w:hAnsi="Arial" w:cs="Arial"/>
+                <w:color w:val="000000"/>
+                <w:sz w:val="20"/>
+              </w:rPr>
+              <w:t>mente</w:t>
+            </w:r>
+            <w:r>
+              <w:rPr>
+                <w:rFonts w:ascii="Arial" w:hAnsi="Arial" w:cs="Arial"/>
+                <w:color w:val="000000"/>
+                <w:sz w:val="20"/>
+              </w:rPr>
+              <w:t xml:space="preserve"> el registro sea este valor el que se muestre en el campo “Monto Grado Gravamen”, hasta que se vuelva aplicar el proceso del cálculo</w:t>
+            </w:r>
+            <w:r>
+              <w:rPr>
+                <w:rFonts w:ascii="Arial" w:hAnsi="Arial" w:cs="Arial"/>
+                <w:color w:val="000000"/>
+                <w:sz w:val="20"/>
+              </w:rPr>
+              <w:t>)</w:t>
+            </w:r>
+            <w:r>
+              <w:rPr>
+                <w:rFonts w:ascii="Arial" w:hAnsi="Arial" w:cs="Arial"/>
+                <w:color w:val="000000"/>
+                <w:sz w:val="20"/>
+              </w:rPr>
+              <w:t>.</w:t>
             </w:r>
           </w:p>
           <w:p>
@@ -7719,25 +7704,14 @@
                 <w:szCs w:val="20"/>
               </w:rPr>
             </w:pPr>
-            <w:proofErr w:type="spellStart"/>
-            <w:r>
-              <w:rPr>
-                <w:rFonts w:ascii="Arial" w:hAnsi="Arial" w:cs="Arial"/>
-                <w:b/>
-                <w:sz w:val="20"/>
-                <w:szCs w:val="20"/>
-              </w:rPr>
-              <w:t>Postcondiciones</w:t>
-            </w:r>
-            <w:proofErr w:type="spellEnd"/>
-            <w:r>
-              <w:rPr>
-                <w:rFonts w:ascii="Arial" w:hAnsi="Arial" w:cs="Arial"/>
-                <w:b/>
-                <w:sz w:val="20"/>
-                <w:szCs w:val="20"/>
-              </w:rPr>
-              <w:t xml:space="preserve"> y datos de salida</w:t>
+            <w:r>
+              <w:rPr>
+                <w:rFonts w:ascii="Arial" w:hAnsi="Arial" w:cs="Arial"/>
+                <w:b/>
+                <w:sz w:val="20"/>
+                <w:szCs w:val="20"/>
+              </w:rPr>
+              <w:t>Postcondiciones y datos de salida</w:t>
             </w:r>
           </w:p>
         </w:tc>
@@ -7810,7 +7784,7 @@
           <w:lang w:val="es-MX"/>
         </w:rPr>
       </w:pPr>
-      <w:bookmarkStart w:id="10" w:name="_Toc459632509"/>
+      <w:bookmarkStart w:id="10" w:name="_Toc459891148"/>
       <w:r>
         <w:rPr>
           <w:rFonts w:asciiTheme="minorHAnsi" w:eastAsiaTheme="majorEastAsia" w:hAnsiTheme="minorHAnsi" w:cstheme="majorBidi"/>
@@ -8020,27 +7994,7 @@
                 <w:szCs w:val="20"/>
                 <w:lang w:eastAsia="es-ES"/>
               </w:rPr>
-              <w:t xml:space="preserve">&lt;Incluir el tipo de interfaz, por ejemplo: MQ, web </w:t>
-            </w:r>
-            <w:proofErr w:type="spellStart"/>
-            <w:r>
-              <w:rPr>
-                <w:rFonts w:ascii="Arial" w:eastAsia="Times New Roman" w:hAnsi="Arial" w:cs="Arial"/>
-                <w:sz w:val="20"/>
-                <w:szCs w:val="20"/>
-                <w:lang w:eastAsia="es-ES"/>
-              </w:rPr>
-              <w:t>service</w:t>
-            </w:r>
-            <w:proofErr w:type="spellEnd"/>
-            <w:r>
-              <w:rPr>
-                <w:rFonts w:ascii="Arial" w:eastAsia="Times New Roman" w:hAnsi="Arial" w:cs="Arial"/>
-                <w:sz w:val="20"/>
-                <w:szCs w:val="20"/>
-                <w:lang w:eastAsia="es-ES"/>
-              </w:rPr>
-              <w:t>, socket, entre otros&gt;</w:t>
+              <w:t>&lt;Incluir el tipo de interfaz, por ejemplo: MQ, web service, socket, entre otros&gt;</w:t>
             </w:r>
           </w:p>
         </w:tc>
@@ -8305,6 +8259,7 @@
                 <w:sz w:val="20"/>
                 <w:szCs w:val="20"/>
               </w:rPr>
+              <w:lastRenderedPageBreak/>
               <w:t>Salidas:</w:t>
             </w:r>
           </w:p>
@@ -8373,7 +8328,7 @@
           <w:lang w:val="es-MX"/>
         </w:rPr>
       </w:pPr>
-      <w:bookmarkStart w:id="11" w:name="_Toc459632510"/>
+      <w:bookmarkStart w:id="11" w:name="_Toc459891149"/>
       <w:r>
         <w:rPr>
           <w:rFonts w:asciiTheme="minorHAnsi" w:eastAsiaTheme="majorEastAsia" w:hAnsiTheme="minorHAnsi" w:cstheme="majorBidi"/>
@@ -8465,7 +8420,7 @@
           <w:lang w:val="es-MX"/>
         </w:rPr>
       </w:pPr>
-      <w:bookmarkStart w:id="12" w:name="_Toc459632511"/>
+      <w:bookmarkStart w:id="12" w:name="_Toc459891150"/>
       <w:r>
         <w:rPr>
           <w:rFonts w:asciiTheme="minorHAnsi" w:hAnsiTheme="minorHAnsi"/>
@@ -8521,7 +8476,7 @@
           <w:lang w:val="es-MX"/>
         </w:rPr>
       </w:pPr>
-      <w:bookmarkStart w:id="13" w:name="_Toc459632512"/>
+      <w:bookmarkStart w:id="13" w:name="_Toc459891151"/>
       <w:r>
         <w:rPr>
           <w:rFonts w:asciiTheme="minorHAnsi" w:hAnsiTheme="minorHAnsi"/>
@@ -8577,7 +8532,7 @@
           <w:lang w:val="es-MX"/>
         </w:rPr>
       </w:pPr>
-      <w:bookmarkStart w:id="14" w:name="_Toc459632513"/>
+      <w:bookmarkStart w:id="14" w:name="_Toc459891152"/>
       <w:r>
         <w:rPr>
           <w:rFonts w:asciiTheme="minorHAnsi" w:hAnsiTheme="minorHAnsi"/>
@@ -8633,7 +8588,7 @@
           <w:lang w:val="es-MX"/>
         </w:rPr>
       </w:pPr>
-      <w:bookmarkStart w:id="15" w:name="_Toc459632514"/>
+      <w:bookmarkStart w:id="15" w:name="_Toc459891153"/>
       <w:r>
         <w:rPr>
           <w:rFonts w:asciiTheme="minorHAnsi" w:hAnsiTheme="minorHAnsi"/>
@@ -8692,7 +8647,7 @@
       <w:bookmarkStart w:id="16" w:name="_Toc430769649"/>
       <w:bookmarkStart w:id="17" w:name="_Toc453598451"/>
       <w:bookmarkStart w:id="18" w:name="_Toc453600616"/>
-      <w:bookmarkStart w:id="19" w:name="_Toc459632515"/>
+      <w:bookmarkStart w:id="19" w:name="_Toc459891154"/>
       <w:r>
         <w:rPr>
           <w:rFonts w:asciiTheme="minorHAnsi" w:hAnsiTheme="minorHAnsi"/>
@@ -8702,7 +8657,6 @@
           <w:szCs w:val="24"/>
           <w:lang w:val="es-MX"/>
         </w:rPr>
-        <w:lastRenderedPageBreak/>
         <w:t>Consideraciones en objetos de base de datos</w:t>
       </w:r>
       <w:bookmarkEnd w:id="16"/>
@@ -9175,7 +9129,6 @@
                 <w:lang w:val="es-CR" w:eastAsia="es-ES"/>
               </w:rPr>
             </w:pPr>
-            <w:proofErr w:type="spellStart"/>
             <w:r>
               <w:rPr>
                 <w:rFonts w:eastAsia="Times New Roman"/>
@@ -9185,7 +9138,6 @@
               </w:rPr>
               <w:t>Calculo_Monto_Grado_Gravamen</w:t>
             </w:r>
-            <w:proofErr w:type="spellEnd"/>
           </w:p>
         </w:tc>
         <w:tc>
@@ -9378,7 +9330,6 @@
                 <w:lang w:val="es-CR" w:eastAsia="es-ES"/>
               </w:rPr>
             </w:pPr>
-            <w:proofErr w:type="spellStart"/>
             <w:r>
               <w:rPr>
                 <w:rFonts w:eastAsia="Times New Roman"/>
@@ -9388,7 +9339,6 @@
               </w:rPr>
               <w:t>Garantias_Operaciones_Actualiza</w:t>
             </w:r>
-            <w:proofErr w:type="spellEnd"/>
           </w:p>
         </w:tc>
         <w:tc>
@@ -9588,7 +9538,6 @@
               </w:rPr>
             </w:pPr>
             <w:bookmarkStart w:id="23" w:name="_Hlk453600292"/>
-            <w:proofErr w:type="spellStart"/>
             <w:r>
               <w:rPr>
                 <w:rFonts w:eastAsia="Times New Roman"/>
@@ -9598,7 +9547,6 @@
               </w:rPr>
               <w:t>Garantias_Operaciones_Consulta_Detalle</w:t>
             </w:r>
-            <w:proofErr w:type="spellEnd"/>
           </w:p>
         </w:tc>
         <w:tc>
@@ -9792,7 +9740,6 @@
                 <w:lang w:val="es-CR" w:eastAsia="es-ES"/>
               </w:rPr>
             </w:pPr>
-            <w:proofErr w:type="spellStart"/>
             <w:r>
               <w:rPr>
                 <w:rFonts w:eastAsia="Times New Roman"/>
@@ -9802,7 +9749,6 @@
               </w:rPr>
               <w:t>Garantias_Operaciones_Consulta_Grid_Interno</w:t>
             </w:r>
-            <w:proofErr w:type="spellEnd"/>
           </w:p>
         </w:tc>
         <w:tc>
@@ -9995,7 +9941,6 @@
                 <w:lang w:val="es-CR" w:eastAsia="es-ES"/>
               </w:rPr>
             </w:pPr>
-            <w:proofErr w:type="spellStart"/>
             <w:r>
               <w:rPr>
                 <w:rFonts w:eastAsia="Times New Roman"/>
@@ -10005,7 +9950,6 @@
               </w:rPr>
               <w:t>Garantias_Operaciones_Elimina</w:t>
             </w:r>
-            <w:proofErr w:type="spellEnd"/>
           </w:p>
         </w:tc>
         <w:tc>
@@ -10198,7 +10142,6 @@
                 <w:lang w:val="es-CR" w:eastAsia="es-ES"/>
               </w:rPr>
             </w:pPr>
-            <w:proofErr w:type="spellStart"/>
             <w:r>
               <w:rPr>
                 <w:rFonts w:eastAsia="Times New Roman"/>
@@ -10208,7 +10151,6 @@
               </w:rPr>
               <w:t>Garantias_Operaciones_Inserta</w:t>
             </w:r>
-            <w:proofErr w:type="spellEnd"/>
           </w:p>
         </w:tc>
         <w:tc>
@@ -10401,7 +10343,6 @@
                 <w:lang w:val="es-CR" w:eastAsia="es-ES"/>
               </w:rPr>
             </w:pPr>
-            <w:proofErr w:type="spellStart"/>
             <w:r>
               <w:rPr>
                 <w:rFonts w:eastAsia="Times New Roman"/>
@@ -10409,9 +10350,9 @@
                 <w:szCs w:val="20"/>
                 <w:lang w:val="es-CR" w:eastAsia="es-ES"/>
               </w:rPr>
+              <w:lastRenderedPageBreak/>
               <w:t>Operaciones_Actualiza</w:t>
             </w:r>
-            <w:proofErr w:type="spellEnd"/>
           </w:p>
         </w:tc>
         <w:tc>
@@ -10615,7 +10556,6 @@
                 <w:lang w:val="es-CR" w:eastAsia="es-ES"/>
               </w:rPr>
             </w:pPr>
-            <w:proofErr w:type="spellStart"/>
             <w:r>
               <w:rPr>
                 <w:rFonts w:eastAsia="Times New Roman"/>
@@ -10625,7 +10565,6 @@
               </w:rPr>
               <w:t>Operaciones_Actualiza_Generales</w:t>
             </w:r>
-            <w:proofErr w:type="spellEnd"/>
           </w:p>
         </w:tc>
         <w:tc>
@@ -10818,7 +10757,6 @@
                 <w:lang w:val="es-CR" w:eastAsia="es-ES"/>
               </w:rPr>
             </w:pPr>
-            <w:proofErr w:type="spellStart"/>
             <w:r>
               <w:rPr>
                 <w:rFonts w:eastAsia="Times New Roman"/>
@@ -10828,7 +10766,6 @@
               </w:rPr>
               <w:t>Operaciones_Elimina</w:t>
             </w:r>
-            <w:proofErr w:type="spellEnd"/>
           </w:p>
         </w:tc>
         <w:tc>
@@ -11030,7 +10967,7 @@
           <w:lang w:val="es-MX"/>
         </w:rPr>
       </w:pPr>
-      <w:bookmarkStart w:id="27" w:name="_Toc459632516"/>
+      <w:bookmarkStart w:id="27" w:name="_Toc459891155"/>
       <w:r>
         <w:rPr>
           <w:rFonts w:asciiTheme="minorHAnsi" w:hAnsiTheme="minorHAnsi"/>
@@ -11292,7 +11229,7 @@
           <w:lang w:val="es-MX"/>
         </w:rPr>
       </w:pPr>
-      <w:bookmarkStart w:id="28" w:name="_Toc459632517"/>
+      <w:bookmarkStart w:id="28" w:name="_Toc459891156"/>
       <w:r>
         <w:rPr>
           <w:rFonts w:asciiTheme="minorHAnsi" w:hAnsiTheme="minorHAnsi"/>
@@ -11302,7 +11239,6 @@
           <w:szCs w:val="24"/>
           <w:lang w:val="es-MX"/>
         </w:rPr>
-        <w:lastRenderedPageBreak/>
         <w:t>Parámetros del sistema</w:t>
       </w:r>
       <w:bookmarkEnd w:id="28"/>
@@ -11605,7 +11541,7 @@
           <w:lang w:val="es-MX"/>
         </w:rPr>
       </w:pPr>
-      <w:bookmarkStart w:id="29" w:name="_Toc459632518"/>
+      <w:bookmarkStart w:id="29" w:name="_Toc459891157"/>
       <w:r>
         <w:rPr>
           <w:rFonts w:asciiTheme="minorHAnsi" w:eastAsiaTheme="majorEastAsia" w:hAnsiTheme="minorHAnsi" w:cstheme="majorBidi"/>
@@ -13070,23 +13006,7 @@
         <w:rFonts w:ascii="Arial" w:hAnsi="Arial" w:cs="Arial"/>
         <w:lang w:val="es-CR"/>
       </w:rPr>
-      <w:t>Ref</w:t>
-    </w:r>
-    <w:proofErr w:type="gramStart"/>
-    <w:r>
-      <w:rPr>
-        <w:rFonts w:ascii="Arial" w:hAnsi="Arial" w:cs="Arial"/>
-        <w:lang w:val="es-CR"/>
-      </w:rPr>
-      <w:t>:75</w:t>
-    </w:r>
-    <w:proofErr w:type="gramEnd"/>
-    <w:r>
-      <w:rPr>
-        <w:rFonts w:ascii="Arial" w:hAnsi="Arial" w:cs="Arial"/>
-        <w:lang w:val="es-CR"/>
-      </w:rPr>
-      <w:t>-12</w:t>
+      <w:t>Ref:75-12</w:t>
     </w:r>
   </w:p>
 </w:ftr>
@@ -13378,7 +13298,7 @@
               <w:sz w:val="20"/>
               <w:szCs w:val="20"/>
             </w:rPr>
-            <w:t>11</w:t>
+            <w:t>2</w:t>
           </w:r>
           <w:r>
             <w:rPr>
@@ -15580,7 +15500,7 @@
 </file>
 
 <file path=customXml/itemProps4.xml><?xml version="1.0" encoding="utf-8"?>
-<ds:datastoreItem xmlns:ds="http://schemas.openxmlformats.org/officeDocument/2006/customXml" ds:itemID="{B9C3E8CF-DB81-4DB4-B625-0D15733F2B6C}">
+<ds:datastoreItem xmlns:ds="http://schemas.openxmlformats.org/officeDocument/2006/customXml" ds:itemID="{11436190-9B99-4825-ABEE-888D96D4440F}">
   <ds:schemaRefs>
     <ds:schemaRef ds:uri="http://schemas.openxmlformats.org/officeDocument/2006/bibliography"/>
   </ds:schemaRefs>

</xml_diff>

<commit_message>
Ajuste por revisión con el área usuaria y técnica
</commit_message>
<xml_diff>
--- a/FASE_2_SPRINT_5/DISEÑO/293-OD_AI2_RQ_MANT_2016050410580724_Modificaciones_Mantenimiento_Reales_Relaciona_Operación_y_Procesos_(SIGANEM_BACKLOG_3943).docx
+++ b/FASE_2_SPRINT_5/DISEÑO/293-OD_AI2_RQ_MANT_2016050410580724_Modificaciones_Mantenimiento_Reales_Relaciona_Operación_y_Procesos_(SIGANEM_BACKLOG_3943).docx
@@ -966,6 +966,12 @@
                 <w:rFonts w:cs="Arial"/>
               </w:rPr>
             </w:pPr>
+            <w:r>
+              <w:rPr>
+                <w:rFonts w:cs="Arial"/>
+              </w:rPr>
+              <w:t>Arnoldo Martinelli</w:t>
+            </w:r>
           </w:p>
         </w:tc>
         <w:tc>
@@ -989,6 +995,12 @@
                 <w:rFonts w:cs="Arial"/>
               </w:rPr>
             </w:pPr>
+            <w:r>
+              <w:rPr>
+                <w:rFonts w:cs="Arial"/>
+              </w:rPr>
+              <w:t>26-08-2016</w:t>
+            </w:r>
           </w:p>
         </w:tc>
         <w:tc>
@@ -1012,6 +1024,12 @@
                 <w:rFonts w:cs="Arial"/>
               </w:rPr>
             </w:pPr>
+            <w:r>
+              <w:rPr>
+                <w:rFonts w:cs="Arial"/>
+              </w:rPr>
+              <w:t>1.1</w:t>
+            </w:r>
           </w:p>
         </w:tc>
         <w:tc>
@@ -1034,6 +1052,24 @@
                 <w:rFonts w:cs="Arial"/>
               </w:rPr>
             </w:pPr>
+            <w:r>
+              <w:rPr>
+                <w:rFonts w:cs="Arial"/>
+              </w:rPr>
+              <w:t xml:space="preserve">Ajuste tras revisión </w:t>
+            </w:r>
+            <w:r>
+              <w:rPr>
+                <w:rFonts w:cs="Arial"/>
+              </w:rPr>
+              <w:t>de propuesta con área de negocio</w:t>
+            </w:r>
+            <w:r>
+              <w:rPr>
+                <w:rFonts w:cs="Arial"/>
+              </w:rPr>
+              <w:t>.</w:t>
+            </w:r>
           </w:p>
         </w:tc>
       </w:tr>
@@ -1156,8 +1192,6 @@
             </w:rPr>
           </w:pPr>
         </w:p>
-        <w:bookmarkStart w:id="3" w:name="_GoBack"/>
-        <w:bookmarkEnd w:id="3"/>
         <w:p>
           <w:pPr>
             <w:pStyle w:val="TOC1"/>
@@ -2940,7 +2974,7 @@
           <w:lang w:val="es-MX"/>
         </w:rPr>
       </w:pPr>
-      <w:bookmarkStart w:id="4" w:name="_Toc459891144"/>
+      <w:bookmarkStart w:id="3" w:name="_Toc459891144"/>
       <w:r>
         <w:rPr>
           <w:rFonts w:asciiTheme="minorHAnsi" w:eastAsiaTheme="majorEastAsia" w:hAnsiTheme="minorHAnsi" w:cstheme="majorBidi"/>
@@ -2951,7 +2985,7 @@
         </w:rPr>
         <w:t>Definiciones</w:t>
       </w:r>
-      <w:bookmarkEnd w:id="4"/>
+      <w:bookmarkEnd w:id="3"/>
       <w:r>
         <w:rPr>
           <w:rFonts w:asciiTheme="minorHAnsi" w:eastAsiaTheme="majorEastAsia" w:hAnsiTheme="minorHAnsi" w:cstheme="majorBidi"/>
@@ -3019,7 +3053,7 @@
           <w:lang w:val="es-MX"/>
         </w:rPr>
       </w:pPr>
-      <w:bookmarkStart w:id="5" w:name="_Toc459891145"/>
+      <w:bookmarkStart w:id="4" w:name="_Toc459891145"/>
       <w:r>
         <w:rPr>
           <w:rFonts w:asciiTheme="minorHAnsi" w:eastAsiaTheme="majorEastAsia" w:hAnsiTheme="minorHAnsi" w:cstheme="majorBidi"/>
@@ -3030,7 +3064,7 @@
         </w:rPr>
         <w:t>Definición de la solución</w:t>
       </w:r>
-      <w:bookmarkEnd w:id="5"/>
+      <w:bookmarkEnd w:id="4"/>
     </w:p>
     <w:tbl>
       <w:tblPr>
@@ -3590,8 +3624,8 @@
           <w:lang w:val="es-MX"/>
         </w:rPr>
       </w:pPr>
-      <w:bookmarkStart w:id="6" w:name="_Toc309999445"/>
-      <w:bookmarkStart w:id="7" w:name="_Toc459891146"/>
+      <w:bookmarkStart w:id="5" w:name="_Toc309999445"/>
+      <w:bookmarkStart w:id="6" w:name="_Toc459891146"/>
       <w:r>
         <w:rPr>
           <w:rFonts w:asciiTheme="minorHAnsi" w:eastAsiaTheme="majorEastAsia" w:hAnsiTheme="minorHAnsi" w:cstheme="majorBidi"/>
@@ -3602,8 +3636,8 @@
         </w:rPr>
         <w:t>Consideraciones del sistema</w:t>
       </w:r>
+      <w:bookmarkEnd w:id="5"/>
       <w:bookmarkEnd w:id="6"/>
-      <w:bookmarkEnd w:id="7"/>
       <w:r>
         <w:rPr>
           <w:rFonts w:asciiTheme="minorHAnsi" w:eastAsiaTheme="majorEastAsia" w:hAnsiTheme="minorHAnsi" w:cstheme="majorBidi"/>
@@ -3659,7 +3693,7 @@
           <w:lang w:val="es-MX"/>
         </w:rPr>
       </w:pPr>
-      <w:bookmarkStart w:id="8" w:name="_Toc459891147"/>
+      <w:bookmarkStart w:id="7" w:name="_Toc459891147"/>
       <w:r>
         <w:rPr>
           <w:rFonts w:asciiTheme="minorHAnsi" w:eastAsiaTheme="majorEastAsia" w:hAnsiTheme="minorHAnsi" w:cstheme="majorBidi"/>
@@ -3670,7 +3704,7 @@
         </w:rPr>
         <w:t>Casos de uso</w:t>
       </w:r>
-      <w:bookmarkEnd w:id="8"/>
+      <w:bookmarkEnd w:id="7"/>
     </w:p>
     <w:tbl>
       <w:tblPr>
@@ -4082,42 +4116,6 @@
               </w:rPr>
               <w:t xml:space="preserve">  “2-Edificaciones”, se debe dejar el campo como numérico de 6 posiciones, sin obligar a completar la cantidad de caracteres. </w:t>
             </w:r>
-          </w:p>
-          <w:p>
-            <w:pPr>
-              <w:spacing w:before="60" w:after="60" w:line="240" w:lineRule="auto"/>
-              <w:contextualSpacing/>
-              <w:jc w:val="both"/>
-              <w:rPr>
-                <w:rFonts w:ascii="Arial" w:eastAsia="Times New Roman" w:hAnsi="Arial" w:cs="Arial"/>
-                <w:sz w:val="20"/>
-                <w:szCs w:val="20"/>
-                <w:lang w:eastAsia="es-ES"/>
-              </w:rPr>
-            </w:pPr>
-            <w:r>
-              <w:rPr>
-                <w:rFonts w:ascii="Arial" w:eastAsia="Times New Roman" w:hAnsi="Arial" w:cs="Arial"/>
-                <w:sz w:val="20"/>
-                <w:szCs w:val="20"/>
-                <w:lang w:eastAsia="es-ES"/>
-              </w:rPr>
-              <w:lastRenderedPageBreak/>
-              <w:t>Si en el campo “Tipo Bien” se selecciona “9 – Aeronaves” o “10 - Buques (Barcos, Lanchas y Otros)” el campo debe ser numérico de 6 posiciones. Sistema debe completar con 0 a la izquierda en caso que sea necesario.</w:t>
-            </w:r>
-          </w:p>
-          <w:p>
-            <w:pPr>
-              <w:spacing w:before="60" w:after="60" w:line="240" w:lineRule="auto"/>
-              <w:contextualSpacing/>
-              <w:jc w:val="both"/>
-              <w:rPr>
-                <w:rFonts w:ascii="Arial" w:eastAsia="Times New Roman" w:hAnsi="Arial" w:cs="Arial"/>
-                <w:sz w:val="20"/>
-                <w:szCs w:val="20"/>
-                <w:lang w:eastAsia="es-ES"/>
-              </w:rPr>
-            </w:pPr>
           </w:p>
         </w:tc>
       </w:tr>
@@ -5334,17 +5332,7 @@
                 <w:szCs w:val="20"/>
                 <w:lang w:eastAsia="es-ES"/>
               </w:rPr>
-              <w:t xml:space="preserve">El valor del campo “Monto Grado Gravamen” </w:t>
-            </w:r>
-            <w:r>
-              <w:rPr>
-                <w:rFonts w:ascii="Arial" w:eastAsia="Times New Roman" w:hAnsi="Arial" w:cs="Arial"/>
-                <w:sz w:val="20"/>
-                <w:szCs w:val="20"/>
-                <w:lang w:eastAsia="es-ES"/>
-              </w:rPr>
-              <w:lastRenderedPageBreak/>
-              <w:t>deberá poseer el mismo valor del campo “Monto Grado Gravamen Modificado”; en caso de que este no posea valor se deberá asignar el valor del campo “Monto Grado Gravamen Original”.</w:t>
+              <w:t>El valor del campo “Monto Grado Gravamen” deberá poseer el mismo valor del campo “Monto Grado Gravamen Modificado”; en caso de que este no posea valor se deberá asignar el valor del campo “Monto Grado Gravamen Original”.</w:t>
             </w:r>
           </w:p>
           <w:p>
@@ -5370,6 +5358,7 @@
                 <w:szCs w:val="20"/>
                 <w:lang w:eastAsia="es-ES"/>
               </w:rPr>
+              <w:lastRenderedPageBreak/>
               <w:t>Desactivar el indicador de que el valor del campo “Monto Grado Gravamen” fue ajustado por el usuario antes de que este proceso fuera ejecutado.</w:t>
             </w:r>
           </w:p>
@@ -5890,16 +5879,7 @@
                 <w:color w:val="000000"/>
                 <w:sz w:val="20"/>
               </w:rPr>
-              <w:t xml:space="preserve">l </w:t>
-            </w:r>
-            <w:r>
-              <w:rPr>
-                <w:rFonts w:ascii="Arial" w:hAnsi="Arial" w:cs="Arial"/>
-                <w:color w:val="000000"/>
-                <w:sz w:val="20"/>
-              </w:rPr>
-              <w:lastRenderedPageBreak/>
-              <w:t>sistema deberá extraer este dato según los siguientes criterios:</w:t>
+              <w:t>l sistema deberá extraer este dato según los siguientes criterios:</w:t>
             </w:r>
           </w:p>
           <w:p>
@@ -6003,6 +5983,7 @@
                 <w:color w:val="000000"/>
                 <w:sz w:val="20"/>
               </w:rPr>
+              <w:lastRenderedPageBreak/>
               <w:t>Si el campo “</w:t>
             </w:r>
             <w:r>
@@ -6428,8 +6409,8 @@
         </w:rPr>
       </w:pPr>
     </w:p>
-    <w:bookmarkStart w:id="9" w:name="_MON_1533369752"/>
-    <w:bookmarkEnd w:id="9"/>
+    <w:bookmarkStart w:id="8" w:name="_MON_1533369752"/>
+    <w:bookmarkEnd w:id="8"/>
     <w:p>
       <w:pPr>
         <w:spacing w:after="120" w:line="240" w:lineRule="auto"/>
@@ -6469,7 +6450,7 @@
           <v:shape id="_x0000_i1025" type="#_x0000_t75" style="width:76.5pt;height:50.25pt" o:ole="">
             <v:imagedata r:id="rId11" o:title=""/>
           </v:shape>
-          <o:OLEObject Type="Embed" ProgID="Excel.Sheet.12" ShapeID="_x0000_i1025" DrawAspect="Icon" ObjectID="_1533632972" r:id="rId12"/>
+          <o:OLEObject Type="Embed" ProgID="Excel.Sheet.12" ShapeID="_x0000_i1025" DrawAspect="Icon" ObjectID="_1533722072" r:id="rId12"/>
         </w:object>
       </w:r>
     </w:p>
@@ -7234,16 +7215,7 @@
                 <w:color w:val="000000"/>
                 <w:sz w:val="20"/>
               </w:rPr>
-              <w:t xml:space="preserve"> El usuario selecciona una garantía de la lista y consulta la información de la relación, según el tipo de garantía, dentro de la </w:t>
-            </w:r>
-            <w:r>
-              <w:rPr>
-                <w:rFonts w:ascii="Arial" w:hAnsi="Arial" w:cs="Arial"/>
-                <w:color w:val="000000"/>
-                <w:sz w:val="20"/>
-              </w:rPr>
-              <w:lastRenderedPageBreak/>
-              <w:t>cual se encuentra el dato referente al “Monto Grado Gravamen”; el sistema deberá extraer este dato según los siguientes criterios:</w:t>
+              <w:t xml:space="preserve"> El usuario selecciona una garantía de la lista y consulta la información de la relación, según el tipo de garantía, dentro de la cual se encuentra el dato referente al “Monto Grado Gravamen”; el sistema deberá extraer este dato según los siguientes criterios:</w:t>
             </w:r>
           </w:p>
           <w:p>
@@ -7267,7 +7239,16 @@
                 <w:color w:val="000000"/>
                 <w:sz w:val="20"/>
               </w:rPr>
-              <w:t>Cuando la relación es nueva y aún no se ha ejecutado el proceso de actualización del monto del grado gravamen, deberá mostrarse el valor ingresado por el usuario (campo “Monto Grado Gravamen Original”).</w:t>
+              <w:t xml:space="preserve">Cuando la relación es nueva y aún no se ha ejecutado el proceso de actualización del monto del grado gravamen, deberá mostrarse el valor </w:t>
+            </w:r>
+            <w:r>
+              <w:rPr>
+                <w:rFonts w:ascii="Arial" w:hAnsi="Arial" w:cs="Arial"/>
+                <w:color w:val="000000"/>
+                <w:sz w:val="20"/>
+              </w:rPr>
+              <w:lastRenderedPageBreak/>
+              <w:t>ingresado por el usuario (campo “Monto Grado Gravamen Original”).</w:t>
             </w:r>
           </w:p>
           <w:p>
@@ -7315,7 +7296,7 @@
                 <w:color w:val="000000"/>
                 <w:sz w:val="20"/>
               </w:rPr>
-              <w:t>Cuando la relación no es nueva y el proceso se ha ejecutado, deberá mostrarse el valor calculado por el sistema (campo “Monto Grado Gravamen Calculado”).</w:t>
+              <w:t>Cuando la relación no es nueva y el proceso se ha ejecutado, deberá mostrarse el valor calculado por el sistema (campo “Monto Grado Gravamen”).</w:t>
             </w:r>
           </w:p>
           <w:p>
@@ -7379,7 +7360,17 @@
                 <w:color w:val="000000"/>
                 <w:sz w:val="20"/>
               </w:rPr>
-              <w:t>Cuando ya se ha ejecutado el proceso de actualización del monto del grado gravamen, deberá mostrarse el valor calculado por el sistema (campo “Monto Grado Gravamen Calculado”).</w:t>
+              <w:t>Cuando ya se ha ejecutado el proceso de actualización del monto del grado gravamen, deberá mostrarse el valor calculado por el sistema (campo “Monto Grado Gravamen</w:t>
+            </w:r>
+            <w:bookmarkStart w:id="9" w:name="_GoBack"/>
+            <w:bookmarkEnd w:id="9"/>
+            <w:r>
+              <w:rPr>
+                <w:rFonts w:ascii="Arial" w:hAnsi="Arial" w:cs="Arial"/>
+                <w:color w:val="000000"/>
+                <w:sz w:val="20"/>
+              </w:rPr>
+              <w:t>”).</w:t>
             </w:r>
           </w:p>
           <w:p>
@@ -7455,7 +7446,7 @@
                 <w:color w:val="000000"/>
                 <w:sz w:val="20"/>
               </w:rPr>
-              <w:t>Modificar</w:t>
+              <w:t>Modificación</w:t>
             </w:r>
             <w:r>
               <w:rPr>
@@ -8259,7 +8250,6 @@
                 <w:sz w:val="20"/>
                 <w:szCs w:val="20"/>
               </w:rPr>
-              <w:lastRenderedPageBreak/>
               <w:t>Salidas:</w:t>
             </w:r>
           </w:p>
@@ -8337,6 +8327,7 @@
           <w:szCs w:val="24"/>
           <w:lang w:val="es-MX"/>
         </w:rPr>
+        <w:lastRenderedPageBreak/>
         <w:t>Otros diseños</w:t>
       </w:r>
       <w:bookmarkEnd w:id="11"/>
@@ -10350,7 +10341,6 @@
                 <w:szCs w:val="20"/>
                 <w:lang w:val="es-CR" w:eastAsia="es-ES"/>
               </w:rPr>
-              <w:lastRenderedPageBreak/>
               <w:t>Operaciones_Actualiza</w:t>
             </w:r>
           </w:p>
@@ -10563,6 +10553,7 @@
                 <w:szCs w:val="20"/>
                 <w:lang w:val="es-CR" w:eastAsia="es-ES"/>
               </w:rPr>
+              <w:lastRenderedPageBreak/>
               <w:t>Operaciones_Actualiza_Generales</w:t>
             </w:r>
           </w:p>
@@ -13298,7 +13289,7 @@
               <w:sz w:val="20"/>
               <w:szCs w:val="20"/>
             </w:rPr>
-            <w:t>2</w:t>
+            <w:t>8</w:t>
           </w:r>
           <w:r>
             <w:rPr>
@@ -15334,21 +15325,6 @@
 </file>
 
 <file path=customXml/item1.xml><?xml version="1.0" encoding="utf-8"?>
-<p:properties xmlns:p="http://schemas.microsoft.com/office/2006/metadata/properties" xmlns:xsi="http://www.w3.org/2001/XMLSchema-instance" xmlns:pc="http://schemas.microsoft.com/office/infopath/2007/PartnerControls">
-  <documentManagement/>
-</p:properties>
-</file>
-
-<file path=customXml/item2.xml><?xml version="1.0" encoding="utf-8"?>
-<?mso-contentType ?>
-<FormTemplates xmlns="http://schemas.microsoft.com/sharepoint/v3/contenttype/forms">
-  <Display>DocumentLibraryForm</Display>
-  <Edit>DocumentLibraryForm</Edit>
-  <New>DocumentLibraryForm</New>
-</FormTemplates>
-</file>
-
-<file path=customXml/item3.xml><?xml version="1.0" encoding="utf-8"?>
 <ct:contentTypeSchema xmlns:ct="http://schemas.microsoft.com/office/2006/metadata/contentType" xmlns:ma="http://schemas.microsoft.com/office/2006/metadata/properties/metaAttributes" ct:_="" ma:_="" ma:contentTypeName="Unknown Document Type" ma:contentTypeID="0x010104" ma:contentTypeVersion="0" ma:contentTypeDescription="" ma:contentTypeScope="" ma:versionID="05d83ceaa0bbd2e3bc716e6e66bd857a">
   <xsd:schema xmlns:xsd="http://www.w3.org/2001/XMLSchema" xmlns:xs="http://www.w3.org/2001/XMLSchema" xmlns:p="http://schemas.microsoft.com/office/2006/metadata/properties" targetNamespace="http://schemas.microsoft.com/office/2006/metadata/properties" ma:root="true" ma:fieldsID="b3d69fe45253d5ff147bb69036b756a7">
     <xsd:element name="properties">
@@ -15462,28 +15438,26 @@
 </ct:contentTypeSchema>
 </file>
 
+<file path=customXml/item2.xml><?xml version="1.0" encoding="utf-8"?>
+<?mso-contentType ?>
+<FormTemplates xmlns="http://schemas.microsoft.com/sharepoint/v3/contenttype/forms">
+  <Display>DocumentLibraryForm</Display>
+  <Edit>DocumentLibraryForm</Edit>
+  <New>DocumentLibraryForm</New>
+</FormTemplates>
+</file>
+
+<file path=customXml/item3.xml><?xml version="1.0" encoding="utf-8"?>
+<p:properties xmlns:p="http://schemas.microsoft.com/office/2006/metadata/properties" xmlns:xsi="http://www.w3.org/2001/XMLSchema-instance" xmlns:pc="http://schemas.microsoft.com/office/infopath/2007/PartnerControls">
+  <documentManagement/>
+</p:properties>
+</file>
+
 <file path=customXml/item4.xml><?xml version="1.0" encoding="utf-8"?>
 <b:Sources xmlns:b="http://schemas.openxmlformats.org/officeDocument/2006/bibliography" xmlns="http://schemas.openxmlformats.org/officeDocument/2006/bibliography" SelectedStyle="\APA.XSL" StyleName="APA"/>
 </file>
 
 <file path=customXml/itemProps1.xml><?xml version="1.0" encoding="utf-8"?>
-<ds:datastoreItem xmlns:ds="http://schemas.openxmlformats.org/officeDocument/2006/customXml" ds:itemID="{82F440D4-DFAC-47E1-92B7-1CEA472600A8}">
-  <ds:schemaRefs>
-    <ds:schemaRef ds:uri="http://schemas.microsoft.com/office/2006/metadata/properties"/>
-    <ds:schemaRef ds:uri="http://schemas.microsoft.com/office/infopath/2007/PartnerControls"/>
-  </ds:schemaRefs>
-</ds:datastoreItem>
-</file>
-
-<file path=customXml/itemProps2.xml><?xml version="1.0" encoding="utf-8"?>
-<ds:datastoreItem xmlns:ds="http://schemas.openxmlformats.org/officeDocument/2006/customXml" ds:itemID="{6D5CC77E-B466-4524-924A-B2F26AC3F871}">
-  <ds:schemaRefs>
-    <ds:schemaRef ds:uri="http://schemas.microsoft.com/sharepoint/v3/contenttype/forms"/>
-  </ds:schemaRefs>
-</ds:datastoreItem>
-</file>
-
-<file path=customXml/itemProps3.xml><?xml version="1.0" encoding="utf-8"?>
 <ds:datastoreItem xmlns:ds="http://schemas.openxmlformats.org/officeDocument/2006/customXml" ds:itemID="{0A97D959-2CBB-426A-BD84-3BE82111B136}">
   <ds:schemaRefs>
     <ds:schemaRef ds:uri="http://schemas.microsoft.com/office/2006/metadata/contentType"/>
@@ -15499,8 +15473,25 @@
 </ds:datastoreItem>
 </file>
 
+<file path=customXml/itemProps2.xml><?xml version="1.0" encoding="utf-8"?>
+<ds:datastoreItem xmlns:ds="http://schemas.openxmlformats.org/officeDocument/2006/customXml" ds:itemID="{6D5CC77E-B466-4524-924A-B2F26AC3F871}">
+  <ds:schemaRefs>
+    <ds:schemaRef ds:uri="http://schemas.microsoft.com/sharepoint/v3/contenttype/forms"/>
+  </ds:schemaRefs>
+</ds:datastoreItem>
+</file>
+
+<file path=customXml/itemProps3.xml><?xml version="1.0" encoding="utf-8"?>
+<ds:datastoreItem xmlns:ds="http://schemas.openxmlformats.org/officeDocument/2006/customXml" ds:itemID="{82F440D4-DFAC-47E1-92B7-1CEA472600A8}">
+  <ds:schemaRefs>
+    <ds:schemaRef ds:uri="http://schemas.microsoft.com/office/2006/metadata/properties"/>
+    <ds:schemaRef ds:uri="http://schemas.microsoft.com/office/infopath/2007/PartnerControls"/>
+  </ds:schemaRefs>
+</ds:datastoreItem>
+</file>
+
 <file path=customXml/itemProps4.xml><?xml version="1.0" encoding="utf-8"?>
-<ds:datastoreItem xmlns:ds="http://schemas.openxmlformats.org/officeDocument/2006/customXml" ds:itemID="{11436190-9B99-4825-ABEE-888D96D4440F}">
+<ds:datastoreItem xmlns:ds="http://schemas.openxmlformats.org/officeDocument/2006/customXml" ds:itemID="{C72656D8-762F-4CCE-9C0B-0FD969F67363}">
   <ds:schemaRefs>
     <ds:schemaRef ds:uri="http://schemas.openxmlformats.org/officeDocument/2006/bibliography"/>
   </ds:schemaRefs>

</xml_diff>